<commit_message>
Update up to week 4
</commit_message>
<xml_diff>
--- a/Lab1/CSE2MAD_Lab1.docx
+++ b/Lab1/CSE2MAD_Lab1.docx
@@ -1,6 +1,6 @@
 
 <file path=word/document.xml><?xml version="1.0" encoding="utf-8"?>
-<w:document xmlns:wpc="http://schemas.microsoft.com/office/word/2010/wordprocessingCanvas" xmlns:cx="http://schemas.microsoft.com/office/drawing/2014/chartex" xmlns:cx1="http://schemas.microsoft.com/office/drawing/2015/9/8/chartex" xmlns:cx2="http://schemas.microsoft.com/office/drawing/2015/10/21/chartex" xmlns:cx3="http://schemas.microsoft.com/office/drawing/2016/5/9/chartex" xmlns:cx4="http://schemas.microsoft.com/office/drawing/2016/5/10/chartex" xmlns:cx5="http://schemas.microsoft.com/office/drawing/2016/5/11/chartex" xmlns:cx6="http://schemas.microsoft.com/office/drawing/2016/5/12/chartex" xmlns:cx7="http://schemas.microsoft.com/office/drawing/2016/5/13/chartex" xmlns:cx8="http://schemas.microsoft.com/office/drawing/2016/5/14/chartex" xmlns:mc="http://schemas.openxmlformats.org/markup-compatibility/2006" xmlns:aink="http://schemas.microsoft.com/office/drawing/2016/ink" xmlns:am3d="http://schemas.microsoft.com/office/drawing/2017/model3d" xmlns:o="urn:schemas-microsoft-com:office:office" xmlns:r="http://schemas.openxmlformats.org/officeDocument/2006/relationships" xmlns:m="http://schemas.openxmlformats.org/officeDocument/2006/math" xmlns:v="urn:schemas-microsoft-com:vml" xmlns:wp14="http://schemas.microsoft.com/office/word/2010/wordprocessingDrawing" xmlns:wp="http://schemas.openxmlformats.org/drawingml/2006/wordprocessingDrawing" xmlns:w10="urn:schemas-microsoft-com:office:word" xmlns:w="http://schemas.openxmlformats.org/wordprocessingml/2006/main" xmlns:w14="http://schemas.microsoft.com/office/word/2010/wordml" xmlns:w15="http://schemas.microsoft.com/office/word/2012/wordml" xmlns:w16cex="http://schemas.microsoft.com/office/word/2018/wordml/cex" xmlns:w16cid="http://schemas.microsoft.com/office/word/2016/wordml/cid" xmlns:w16="http://schemas.microsoft.com/office/word/2018/wordml" xmlns:w16se="http://schemas.microsoft.com/office/word/2015/wordml/symex" xmlns:wpg="http://schemas.microsoft.com/office/word/2010/wordprocessingGroup" xmlns:wpi="http://schemas.microsoft.com/office/word/2010/wordprocessingInk" xmlns:wne="http://schemas.microsoft.com/office/word/2006/wordml" xmlns:wps="http://schemas.microsoft.com/office/word/2010/wordprocessingShape" mc:Ignorable="w14 w15 w16se w16cid w16 w16cex wp14">
+<w:document xmlns:wpc="http://schemas.microsoft.com/office/word/2010/wordprocessingCanvas" xmlns:cx="http://schemas.microsoft.com/office/drawing/2014/chartex" xmlns:cx1="http://schemas.microsoft.com/office/drawing/2015/9/8/chartex" xmlns:cx2="http://schemas.microsoft.com/office/drawing/2015/10/21/chartex" xmlns:cx3="http://schemas.microsoft.com/office/drawing/2016/5/9/chartex" xmlns:cx4="http://schemas.microsoft.com/office/drawing/2016/5/10/chartex" xmlns:cx5="http://schemas.microsoft.com/office/drawing/2016/5/11/chartex" xmlns:cx6="http://schemas.microsoft.com/office/drawing/2016/5/12/chartex" xmlns:cx7="http://schemas.microsoft.com/office/drawing/2016/5/13/chartex" xmlns:cx8="http://schemas.microsoft.com/office/drawing/2016/5/14/chartex" xmlns:mc="http://schemas.openxmlformats.org/markup-compatibility/2006" xmlns:aink="http://schemas.microsoft.com/office/drawing/2016/ink" xmlns:am3d="http://schemas.microsoft.com/office/drawing/2017/model3d" xmlns:o="urn:schemas-microsoft-com:office:office" xmlns:r="http://schemas.openxmlformats.org/officeDocument/2006/relationships" xmlns:m="http://schemas.openxmlformats.org/officeDocument/2006/math" xmlns:v="urn:schemas-microsoft-com:vml" xmlns:wp14="http://schemas.microsoft.com/office/word/2010/wordprocessingDrawing" xmlns:wp="http://schemas.openxmlformats.org/drawingml/2006/wordprocessingDrawing" xmlns:w10="urn:schemas-microsoft-com:office:word" xmlns:w="http://schemas.openxmlformats.org/wordprocessingml/2006/main" xmlns:w14="http://schemas.microsoft.com/office/word/2010/wordml" xmlns:w15="http://schemas.microsoft.com/office/word/2012/wordml" xmlns:w16cex="http://schemas.microsoft.com/office/word/2018/wordml/cex" xmlns:w16cid="http://schemas.microsoft.com/office/word/2016/wordml/cid" xmlns:w16="http://schemas.microsoft.com/office/word/2018/wordml" xmlns:w16sdtdh="http://schemas.microsoft.com/office/word/2020/wordml/sdtdatahash" xmlns:w16se="http://schemas.microsoft.com/office/word/2015/wordml/symex" xmlns:wpg="http://schemas.microsoft.com/office/word/2010/wordprocessingGroup" xmlns:wpi="http://schemas.microsoft.com/office/word/2010/wordprocessingInk" xmlns:wne="http://schemas.microsoft.com/office/word/2006/wordml" xmlns:wps="http://schemas.microsoft.com/office/word/2010/wordprocessingShape" mc:Ignorable="w14 w15 w16se w16cid w16 w16cex w16sdtdh wp14">
   <w:body>
     <w:p>
       <w:pPr>
@@ -130,7 +130,13 @@
         </w:numPr>
       </w:pPr>
       <w:r>
-        <w:t xml:space="preserve">Create a New Android Project: Click on ‘Start a new Android Studio project’  </w:t>
+        <w:t>Create a New Android Project: Click on ‘</w:t>
+      </w:r>
+      <w:r>
+        <w:t>New Project</w:t>
+      </w:r>
+      <w:r>
+        <w:t xml:space="preserve">  </w:t>
       </w:r>
     </w:p>
     <w:p>
@@ -142,9 +148,9 @@
           <w:noProof/>
         </w:rPr>
         <w:drawing>
-          <wp:inline distT="0" distB="0" distL="0" distR="0" wp14:anchorId="07397849" wp14:editId="0B94EC26">
-            <wp:extent cx="3744097" cy="2759112"/>
-            <wp:effectExtent l="0" t="0" r="8890" b="3175"/>
+          <wp:inline distT="0" distB="0" distL="0" distR="0" wp14:anchorId="07397849" wp14:editId="3D4911C7">
+            <wp:extent cx="3761564" cy="2182122"/>
+            <wp:effectExtent l="0" t="0" r="0" b="8890"/>
             <wp:docPr id="1" name="Picture 1"/>
             <wp:cNvGraphicFramePr>
               <a:graphicFrameLocks xmlns:a="http://schemas.openxmlformats.org/drawingml/2006/main" noChangeAspect="1"/>
@@ -153,11 +159,17 @@
               <a:graphicData uri="http://schemas.openxmlformats.org/drawingml/2006/picture">
                 <pic:pic xmlns:pic="http://schemas.openxmlformats.org/drawingml/2006/picture">
                   <pic:nvPicPr>
-                    <pic:cNvPr id="1" name=""/>
+                    <pic:cNvPr id="1" name="Picture 1"/>
                     <pic:cNvPicPr/>
                   </pic:nvPicPr>
                   <pic:blipFill>
-                    <a:blip r:embed="rId11"/>
+                    <a:blip r:embed="rId11">
+                      <a:extLst>
+                        <a:ext uri="{28A0092B-C50C-407E-A947-70E740481C1C}">
+                          <a14:useLocalDpi xmlns:a14="http://schemas.microsoft.com/office/drawing/2010/main" val="0"/>
+                        </a:ext>
+                      </a:extLst>
+                    </a:blip>
                     <a:stretch>
                       <a:fillRect/>
                     </a:stretch>
@@ -165,7 +177,7 @@
                   <pic:spPr>
                     <a:xfrm>
                       <a:off x="0" y="0"/>
-                      <a:ext cx="3761564" cy="2771984"/>
+                      <a:ext cx="3761564" cy="2182122"/>
                     </a:xfrm>
                     <a:prstGeom prst="rect">
                       <a:avLst/>
@@ -187,7 +199,17 @@
         </w:numPr>
       </w:pPr>
       <w:r>
-        <w:t xml:space="preserve">Select empty activity </w:t>
+        <w:t xml:space="preserve">Select </w:t>
+      </w:r>
+      <w:r>
+        <w:rPr>
+          <w:b/>
+          <w:bCs/>
+        </w:rPr>
+        <w:t>empty activity</w:t>
+      </w:r>
+      <w:r>
+        <w:t xml:space="preserve"> </w:t>
       </w:r>
       <w:r>
         <w:t xml:space="preserve">in the “Phone and Tablet” tab </w:t>
@@ -205,9 +227,9 @@
           <w:noProof/>
         </w:rPr>
         <w:drawing>
-          <wp:inline distT="0" distB="0" distL="0" distR="0" wp14:anchorId="72C9F5B2" wp14:editId="39548CAE">
-            <wp:extent cx="3743960" cy="2824604"/>
-            <wp:effectExtent l="0" t="0" r="8890" b="0"/>
+          <wp:inline distT="0" distB="0" distL="0" distR="0" wp14:anchorId="72C9F5B2" wp14:editId="288D1194">
+            <wp:extent cx="3762853" cy="2702228"/>
+            <wp:effectExtent l="0" t="0" r="9525" b="3175"/>
             <wp:docPr id="2" name="Picture 2"/>
             <wp:cNvGraphicFramePr>
               <a:graphicFrameLocks xmlns:a="http://schemas.openxmlformats.org/drawingml/2006/main" noChangeAspect="1"/>
@@ -216,11 +238,17 @@
               <a:graphicData uri="http://schemas.openxmlformats.org/drawingml/2006/picture">
                 <pic:pic xmlns:pic="http://schemas.openxmlformats.org/drawingml/2006/picture">
                   <pic:nvPicPr>
-                    <pic:cNvPr id="1" name=""/>
+                    <pic:cNvPr id="2" name="Picture 2"/>
                     <pic:cNvPicPr/>
                   </pic:nvPicPr>
                   <pic:blipFill>
-                    <a:blip r:embed="rId12"/>
+                    <a:blip r:embed="rId12" cstate="print">
+                      <a:extLst>
+                        <a:ext uri="{28A0092B-C50C-407E-A947-70E740481C1C}">
+                          <a14:useLocalDpi xmlns:a14="http://schemas.microsoft.com/office/drawing/2010/main" val="0"/>
+                        </a:ext>
+                      </a:extLst>
+                    </a:blip>
                     <a:stretch>
                       <a:fillRect/>
                     </a:stretch>
@@ -228,7 +256,7 @@
                   <pic:spPr>
                     <a:xfrm>
                       <a:off x="0" y="0"/>
-                      <a:ext cx="3762853" cy="2838858"/>
+                      <a:ext cx="3762853" cy="2702228"/>
                     </a:xfrm>
                     <a:prstGeom prst="rect">
                       <a:avLst/>
@@ -274,16 +302,22 @@
         <w:t xml:space="preserve">Select ‘Phone &amp; Tablet’ as the form factor and “API </w:t>
       </w:r>
       <w:r>
-        <w:t>25</w:t>
+        <w:t>2</w:t>
+      </w:r>
+      <w:r>
+        <w:t>7</w:t>
       </w:r>
       <w:r>
         <w:t xml:space="preserve">: Android </w:t>
       </w:r>
       <w:r>
-        <w:t>7.1.1</w:t>
+        <w:t>8.1 Oreo</w:t>
       </w:r>
       <w:r>
         <w:t xml:space="preserve">” as the minimum SDK. Click Next.  </w:t>
+      </w:r>
+      <w:r>
+        <w:t>Make sure you select Java.</w:t>
       </w:r>
     </w:p>
     <w:p>
@@ -297,9 +331,9 @@
           <w:noProof/>
         </w:rPr>
         <w:drawing>
-          <wp:inline distT="0" distB="0" distL="0" distR="0" wp14:anchorId="4ADD8A2F" wp14:editId="1D5A6FF4">
-            <wp:extent cx="5150580" cy="3838575"/>
-            <wp:effectExtent l="0" t="0" r="0" b="0"/>
+          <wp:inline distT="0" distB="0" distL="0" distR="0" wp14:anchorId="4ADD8A2F" wp14:editId="5294500A">
+            <wp:extent cx="5157515" cy="3714335"/>
+            <wp:effectExtent l="0" t="0" r="5080" b="635"/>
             <wp:docPr id="7" name="Picture 7"/>
             <wp:cNvGraphicFramePr>
               <a:graphicFrameLocks xmlns:a="http://schemas.openxmlformats.org/drawingml/2006/main" noChangeAspect="1"/>
@@ -308,11 +342,17 @@
               <a:graphicData uri="http://schemas.openxmlformats.org/drawingml/2006/picture">
                 <pic:pic xmlns:pic="http://schemas.openxmlformats.org/drawingml/2006/picture">
                   <pic:nvPicPr>
-                    <pic:cNvPr id="1" name=""/>
+                    <pic:cNvPr id="7" name="Picture 7"/>
                     <pic:cNvPicPr/>
                   </pic:nvPicPr>
                   <pic:blipFill>
-                    <a:blip r:embed="rId13"/>
+                    <a:blip r:embed="rId13">
+                      <a:extLst>
+                        <a:ext uri="{28A0092B-C50C-407E-A947-70E740481C1C}">
+                          <a14:useLocalDpi xmlns:a14="http://schemas.microsoft.com/office/drawing/2010/main" val="0"/>
+                        </a:ext>
+                      </a:extLst>
+                    </a:blip>
                     <a:stretch>
                       <a:fillRect/>
                     </a:stretch>
@@ -320,7 +360,7 @@
                   <pic:spPr>
                     <a:xfrm>
                       <a:off x="0" y="0"/>
-                      <a:ext cx="5157515" cy="3843744"/>
+                      <a:ext cx="5157515" cy="3714335"/>
                     </a:xfrm>
                     <a:prstGeom prst="rect">
                       <a:avLst/>
@@ -890,9 +930,9 @@
           <w:noProof/>
         </w:rPr>
         <w:drawing>
-          <wp:inline distT="0" distB="0" distL="0" distR="0" wp14:anchorId="394C06D3" wp14:editId="12B0F77E">
-            <wp:extent cx="2130950" cy="2235490"/>
-            <wp:effectExtent l="0" t="0" r="3175" b="0"/>
+          <wp:inline distT="0" distB="0" distL="0" distR="0" wp14:anchorId="394C06D3" wp14:editId="42576CB1">
+            <wp:extent cx="2174202" cy="1715483"/>
+            <wp:effectExtent l="0" t="0" r="0" b="0"/>
             <wp:docPr id="14" name="Picture 14"/>
             <wp:cNvGraphicFramePr>
               <a:graphicFrameLocks xmlns:a="http://schemas.openxmlformats.org/drawingml/2006/main" noChangeAspect="1"/>
@@ -901,11 +941,17 @@
               <a:graphicData uri="http://schemas.openxmlformats.org/drawingml/2006/picture">
                 <pic:pic xmlns:pic="http://schemas.openxmlformats.org/drawingml/2006/picture">
                   <pic:nvPicPr>
-                    <pic:cNvPr id="1" name=""/>
+                    <pic:cNvPr id="14" name="Picture 14"/>
                     <pic:cNvPicPr/>
                   </pic:nvPicPr>
                   <pic:blipFill>
-                    <a:blip r:embed="rId19"/>
+                    <a:blip r:embed="rId19">
+                      <a:extLst>
+                        <a:ext uri="{28A0092B-C50C-407E-A947-70E740481C1C}">
+                          <a14:useLocalDpi xmlns:a14="http://schemas.microsoft.com/office/drawing/2010/main" val="0"/>
+                        </a:ext>
+                      </a:extLst>
+                    </a:blip>
                     <a:stretch>
                       <a:fillRect/>
                     </a:stretch>
@@ -913,7 +959,7 @@
                   <pic:spPr>
                     <a:xfrm>
                       <a:off x="0" y="0"/>
-                      <a:ext cx="2174202" cy="2280863"/>
+                      <a:ext cx="2174202" cy="1715483"/>
                     </a:xfrm>
                     <a:prstGeom prst="rect">
                       <a:avLst/>
@@ -955,9 +1001,9 @@
           <w:noProof/>
         </w:rPr>
         <w:drawing>
-          <wp:inline distT="0" distB="0" distL="0" distR="0" wp14:anchorId="49DE8E89" wp14:editId="51D81A79">
-            <wp:extent cx="1476671" cy="2385391"/>
-            <wp:effectExtent l="0" t="0" r="9525" b="0"/>
+          <wp:inline distT="0" distB="0" distL="0" distR="0" wp14:anchorId="49DE8E89" wp14:editId="085C84B3">
+            <wp:extent cx="2882900" cy="2388388"/>
+            <wp:effectExtent l="0" t="0" r="0" b="0"/>
             <wp:docPr id="15" name="Picture 15"/>
             <wp:cNvGraphicFramePr>
               <a:graphicFrameLocks xmlns:a="http://schemas.openxmlformats.org/drawingml/2006/main" noChangeAspect="1"/>
@@ -966,11 +1012,17 @@
               <a:graphicData uri="http://schemas.openxmlformats.org/drawingml/2006/picture">
                 <pic:pic xmlns:pic="http://schemas.openxmlformats.org/drawingml/2006/picture">
                   <pic:nvPicPr>
-                    <pic:cNvPr id="1" name=""/>
+                    <pic:cNvPr id="15" name="Picture 15"/>
                     <pic:cNvPicPr/>
                   </pic:nvPicPr>
                   <pic:blipFill>
-                    <a:blip r:embed="rId20"/>
+                    <a:blip r:embed="rId20" cstate="print">
+                      <a:extLst>
+                        <a:ext uri="{28A0092B-C50C-407E-A947-70E740481C1C}">
+                          <a14:useLocalDpi xmlns:a14="http://schemas.microsoft.com/office/drawing/2010/main" val="0"/>
+                        </a:ext>
+                      </a:extLst>
+                    </a:blip>
                     <a:stretch>
                       <a:fillRect/>
                     </a:stretch>
@@ -978,7 +1030,7 @@
                   <pic:spPr>
                     <a:xfrm>
                       <a:off x="0" y="0"/>
-                      <a:ext cx="1492734" cy="2411339"/>
+                      <a:ext cx="2903561" cy="2405505"/>
                     </a:xfrm>
                     <a:prstGeom prst="rect">
                       <a:avLst/>
@@ -990,6 +1042,33 @@
           </wp:inline>
         </w:drawing>
       </w:r>
+    </w:p>
+    <w:p>
+      <w:pPr>
+        <w:spacing w:after="0" w:line="259" w:lineRule="auto"/>
+        <w:ind w:left="9"/>
+        <w:rPr>
+          <w:rStyle w:val="IntenseEmphasis"/>
+        </w:rPr>
+      </w:pPr>
+    </w:p>
+    <w:p>
+      <w:pPr>
+        <w:spacing w:after="0" w:line="259" w:lineRule="auto"/>
+        <w:ind w:left="9"/>
+        <w:rPr>
+          <w:rStyle w:val="IntenseEmphasis"/>
+        </w:rPr>
+      </w:pPr>
+    </w:p>
+    <w:p>
+      <w:pPr>
+        <w:spacing w:after="0" w:line="259" w:lineRule="auto"/>
+        <w:ind w:left="9"/>
+        <w:rPr>
+          <w:rStyle w:val="IntenseEmphasis"/>
+        </w:rPr>
+      </w:pPr>
     </w:p>
     <w:p>
       <w:pPr>
@@ -1166,7 +1245,13 @@
         <w:t>Select the Hardware you would like to emulate</w:t>
       </w:r>
       <w:r>
-        <w:t xml:space="preserve"> (Nexus 5X) and press Next</w:t>
+        <w:t xml:space="preserve"> (</w:t>
+      </w:r>
+      <w:r>
+        <w:t>Pixel 4</w:t>
+      </w:r>
+      <w:r>
+        <w:t>) and press Next</w:t>
       </w:r>
     </w:p>
     <w:p>
@@ -1180,8 +1265,8 @@
           <w:noProof/>
         </w:rPr>
         <w:drawing>
-          <wp:inline distT="0" distB="0" distL="0" distR="0" wp14:anchorId="565FD251" wp14:editId="394813B9">
-            <wp:extent cx="3742879" cy="2523744"/>
+          <wp:inline distT="0" distB="0" distL="0" distR="0" wp14:anchorId="565FD251" wp14:editId="2958B069">
+            <wp:extent cx="3795100" cy="2463914"/>
             <wp:effectExtent l="0" t="0" r="0" b="0"/>
             <wp:docPr id="19" name="Picture 19"/>
             <wp:cNvGraphicFramePr>
@@ -1191,11 +1276,17 @@
               <a:graphicData uri="http://schemas.openxmlformats.org/drawingml/2006/picture">
                 <pic:pic xmlns:pic="http://schemas.openxmlformats.org/drawingml/2006/picture">
                   <pic:nvPicPr>
-                    <pic:cNvPr id="1" name=""/>
+                    <pic:cNvPr id="19" name="Picture 19"/>
                     <pic:cNvPicPr/>
                   </pic:nvPicPr>
                   <pic:blipFill>
-                    <a:blip r:embed="rId23"/>
+                    <a:blip r:embed="rId23" cstate="print">
+                      <a:extLst>
+                        <a:ext uri="{28A0092B-C50C-407E-A947-70E740481C1C}">
+                          <a14:useLocalDpi xmlns:a14="http://schemas.microsoft.com/office/drawing/2010/main" val="0"/>
+                        </a:ext>
+                      </a:extLst>
+                    </a:blip>
                     <a:stretch>
                       <a:fillRect/>
                     </a:stretch>
@@ -1203,7 +1294,7 @@
                   <pic:spPr>
                     <a:xfrm>
                       <a:off x="0" y="0"/>
-                      <a:ext cx="3795100" cy="2558956"/>
+                      <a:ext cx="3795100" cy="2463914"/>
                     </a:xfrm>
                     <a:prstGeom prst="rect">
                       <a:avLst/>
@@ -1233,6 +1324,9 @@
         <w:spacing w:after="14" w:line="259" w:lineRule="auto"/>
       </w:pPr>
       <w:r>
+        <w:t xml:space="preserve">Select ‘Oreo’ </w:t>
+      </w:r>
+      <w:r>
         <w:t xml:space="preserve">Click on ‘download” and accept the license agreement. The Component installer will then download </w:t>
       </w:r>
       <w:r>
@@ -1256,9 +1350,9 @@
           <w:noProof/>
         </w:rPr>
         <w:drawing>
-          <wp:inline distT="0" distB="0" distL="0" distR="0" wp14:anchorId="6A2EA6AD" wp14:editId="5434D77C">
-            <wp:extent cx="3760967" cy="2538814"/>
-            <wp:effectExtent l="0" t="0" r="0" b="0"/>
+          <wp:inline distT="0" distB="0" distL="0" distR="0" wp14:anchorId="6A2EA6AD" wp14:editId="1C77B972">
+            <wp:extent cx="3808619" cy="2369531"/>
+            <wp:effectExtent l="0" t="0" r="1905" b="0"/>
             <wp:docPr id="20" name="Picture 20"/>
             <wp:cNvGraphicFramePr>
               <a:graphicFrameLocks xmlns:a="http://schemas.openxmlformats.org/drawingml/2006/main" noChangeAspect="1"/>
@@ -1267,11 +1361,17 @@
               <a:graphicData uri="http://schemas.openxmlformats.org/drawingml/2006/picture">
                 <pic:pic xmlns:pic="http://schemas.openxmlformats.org/drawingml/2006/picture">
                   <pic:nvPicPr>
-                    <pic:cNvPr id="1" name=""/>
+                    <pic:cNvPr id="20" name="Picture 20"/>
                     <pic:cNvPicPr/>
                   </pic:nvPicPr>
                   <pic:blipFill>
-                    <a:blip r:embed="rId24"/>
+                    <a:blip r:embed="rId24" cstate="print">
+                      <a:extLst>
+                        <a:ext uri="{28A0092B-C50C-407E-A947-70E740481C1C}">
+                          <a14:useLocalDpi xmlns:a14="http://schemas.microsoft.com/office/drawing/2010/main" val="0"/>
+                        </a:ext>
+                      </a:extLst>
+                    </a:blip>
                     <a:stretch>
                       <a:fillRect/>
                     </a:stretch>
@@ -1279,7 +1379,7 @@
                   <pic:spPr>
                     <a:xfrm>
                       <a:off x="0" y="0"/>
-                      <a:ext cx="3808619" cy="2570981"/>
+                      <a:ext cx="3808619" cy="2369531"/>
                     </a:xfrm>
                     <a:prstGeom prst="rect">
                       <a:avLst/>
@@ -1294,6 +1394,13 @@
     </w:p>
     <w:p>
       <w:pPr>
+        <w:spacing w:after="14" w:line="259" w:lineRule="auto"/>
+        <w:ind w:left="14"/>
+        <w:jc w:val="center"/>
+      </w:pPr>
+    </w:p>
+    <w:p>
+      <w:pPr>
         <w:pStyle w:val="ListParagraph"/>
         <w:numPr>
           <w:ilvl w:val="0"/>
@@ -1323,9 +1430,9 @@
           <w:noProof/>
         </w:rPr>
         <w:drawing>
-          <wp:inline distT="0" distB="0" distL="0" distR="0" wp14:anchorId="79E03EE6" wp14:editId="5C510A9F">
-            <wp:extent cx="4055165" cy="2752521"/>
-            <wp:effectExtent l="0" t="0" r="2540" b="0"/>
+          <wp:inline distT="0" distB="0" distL="0" distR="0" wp14:anchorId="79E03EE6" wp14:editId="68ABA622">
+            <wp:extent cx="4088096" cy="2655459"/>
+            <wp:effectExtent l="0" t="0" r="8255" b="0"/>
             <wp:docPr id="21" name="Picture 21"/>
             <wp:cNvGraphicFramePr>
               <a:graphicFrameLocks xmlns:a="http://schemas.openxmlformats.org/drawingml/2006/main" noChangeAspect="1"/>
@@ -1334,11 +1441,17 @@
               <a:graphicData uri="http://schemas.openxmlformats.org/drawingml/2006/picture">
                 <pic:pic xmlns:pic="http://schemas.openxmlformats.org/drawingml/2006/picture">
                   <pic:nvPicPr>
-                    <pic:cNvPr id="1" name=""/>
+                    <pic:cNvPr id="21" name="Picture 21"/>
                     <pic:cNvPicPr/>
                   </pic:nvPicPr>
                   <pic:blipFill>
-                    <a:blip r:embed="rId25"/>
+                    <a:blip r:embed="rId25" cstate="print">
+                      <a:extLst>
+                        <a:ext uri="{28A0092B-C50C-407E-A947-70E740481C1C}">
+                          <a14:useLocalDpi xmlns:a14="http://schemas.microsoft.com/office/drawing/2010/main" val="0"/>
+                        </a:ext>
+                      </a:extLst>
+                    </a:blip>
                     <a:stretch>
                       <a:fillRect/>
                     </a:stretch>
@@ -1346,7 +1459,7 @@
                   <pic:spPr>
                     <a:xfrm>
                       <a:off x="0" y="0"/>
-                      <a:ext cx="4088096" cy="2774874"/>
+                      <a:ext cx="4088096" cy="2655459"/>
                     </a:xfrm>
                     <a:prstGeom prst="rect">
                       <a:avLst/>
@@ -1394,9 +1507,9 @@
           <w:noProof/>
         </w:rPr>
         <w:drawing>
-          <wp:inline distT="0" distB="0" distL="0" distR="0" wp14:anchorId="5378F0B8" wp14:editId="7E43A297">
-            <wp:extent cx="6645910" cy="1309370"/>
-            <wp:effectExtent l="0" t="0" r="2540" b="5080"/>
+          <wp:inline distT="0" distB="0" distL="0" distR="0" wp14:anchorId="5378F0B8" wp14:editId="67E70264">
+            <wp:extent cx="6124575" cy="1372539"/>
+            <wp:effectExtent l="0" t="0" r="0" b="0"/>
             <wp:docPr id="22" name="Picture 22"/>
             <wp:cNvGraphicFramePr>
               <a:graphicFrameLocks xmlns:a="http://schemas.openxmlformats.org/drawingml/2006/main" noChangeAspect="1"/>
@@ -1405,23 +1518,36 @@
               <a:graphicData uri="http://schemas.openxmlformats.org/drawingml/2006/picture">
                 <pic:pic xmlns:pic="http://schemas.openxmlformats.org/drawingml/2006/picture">
                   <pic:nvPicPr>
-                    <pic:cNvPr id="1" name=""/>
+                    <pic:cNvPr id="22" name="Picture 22"/>
                     <pic:cNvPicPr/>
                   </pic:nvPicPr>
-                  <pic:blipFill>
-                    <a:blip r:embed="rId26"/>
-                    <a:stretch>
-                      <a:fillRect/>
-                    </a:stretch>
+                  <pic:blipFill rotWithShape="1">
+                    <a:blip r:embed="rId26" cstate="print">
+                      <a:extLst>
+                        <a:ext uri="{28A0092B-C50C-407E-A947-70E740481C1C}">
+                          <a14:useLocalDpi xmlns:a14="http://schemas.microsoft.com/office/drawing/2010/main" val="0"/>
+                        </a:ext>
+                      </a:extLst>
+                    </a:blip>
+                    <a:srcRect b="56351"/>
+                    <a:stretch/>
                   </pic:blipFill>
-                  <pic:spPr>
+                  <pic:spPr bwMode="auto">
                     <a:xfrm>
                       <a:off x="0" y="0"/>
-                      <a:ext cx="6645910" cy="1309370"/>
+                      <a:ext cx="6160928" cy="1380686"/>
                     </a:xfrm>
                     <a:prstGeom prst="rect">
                       <a:avLst/>
                     </a:prstGeom>
+                    <a:ln>
+                      <a:noFill/>
+                    </a:ln>
+                    <a:extLst>
+                      <a:ext uri="{53640926-AAD7-44D8-BBD7-CCE9431645EC}">
+                        <a14:shadowObscured xmlns:a14="http://schemas.microsoft.com/office/drawing/2010/main"/>
+                      </a:ext>
+                    </a:extLst>
                   </pic:spPr>
                 </pic:pic>
               </a:graphicData>
@@ -1522,9 +1648,9 @@
           <w:noProof/>
         </w:rPr>
         <w:drawing>
-          <wp:inline distT="0" distB="0" distL="0" distR="0" wp14:anchorId="403BE5F0" wp14:editId="6DA3276D">
-            <wp:extent cx="1762994" cy="3171330"/>
-            <wp:effectExtent l="0" t="0" r="8890" b="0"/>
+          <wp:inline distT="0" distB="0" distL="0" distR="0" wp14:anchorId="403BE5F0" wp14:editId="67DFD322">
+            <wp:extent cx="1729770" cy="3201313"/>
+            <wp:effectExtent l="0" t="0" r="3810" b="0"/>
             <wp:docPr id="23" name="Picture 23"/>
             <wp:cNvGraphicFramePr>
               <a:graphicFrameLocks xmlns:a="http://schemas.openxmlformats.org/drawingml/2006/main" noChangeAspect="1"/>
@@ -1533,11 +1659,17 @@
               <a:graphicData uri="http://schemas.openxmlformats.org/drawingml/2006/picture">
                 <pic:pic xmlns:pic="http://schemas.openxmlformats.org/drawingml/2006/picture">
                   <pic:nvPicPr>
-                    <pic:cNvPr id="1" name=""/>
+                    <pic:cNvPr id="23" name="Picture 23"/>
                     <pic:cNvPicPr/>
                   </pic:nvPicPr>
                   <pic:blipFill>
-                    <a:blip r:embed="rId28"/>
+                    <a:blip r:embed="rId28" cstate="print">
+                      <a:extLst>
+                        <a:ext uri="{28A0092B-C50C-407E-A947-70E740481C1C}">
+                          <a14:useLocalDpi xmlns:a14="http://schemas.microsoft.com/office/drawing/2010/main" val="0"/>
+                        </a:ext>
+                      </a:extLst>
+                    </a:blip>
                     <a:stretch>
                       <a:fillRect/>
                     </a:stretch>
@@ -1545,7 +1677,7 @@
                   <pic:spPr>
                     <a:xfrm>
                       <a:off x="0" y="0"/>
-                      <a:ext cx="1779662" cy="3201313"/>
+                      <a:ext cx="1729770" cy="3201313"/>
                     </a:xfrm>
                     <a:prstGeom prst="rect">
                       <a:avLst/>
@@ -2338,9 +2470,9 @@
           <w:spacing w:val="0"/>
         </w:rPr>
         <w:drawing>
-          <wp:inline distT="0" distB="0" distL="0" distR="0" wp14:anchorId="12185388" wp14:editId="2C06B835">
-            <wp:extent cx="4807636" cy="2531060"/>
-            <wp:effectExtent l="0" t="0" r="0" b="3175"/>
+          <wp:inline distT="0" distB="0" distL="0" distR="0" wp14:anchorId="12185388" wp14:editId="3429B7CE">
+            <wp:extent cx="3610354" cy="2546364"/>
+            <wp:effectExtent l="0" t="0" r="9525" b="6350"/>
             <wp:docPr id="30" name="Picture 30"/>
             <wp:cNvGraphicFramePr>
               <a:graphicFrameLocks xmlns:a="http://schemas.openxmlformats.org/drawingml/2006/main" noChangeAspect="1"/>
@@ -2349,11 +2481,17 @@
               <a:graphicData uri="http://schemas.openxmlformats.org/drawingml/2006/picture">
                 <pic:pic xmlns:pic="http://schemas.openxmlformats.org/drawingml/2006/picture">
                   <pic:nvPicPr>
-                    <pic:cNvPr id="1" name=""/>
+                    <pic:cNvPr id="30" name="Picture 30"/>
                     <pic:cNvPicPr/>
                   </pic:nvPicPr>
                   <pic:blipFill>
-                    <a:blip r:embed="rId34"/>
+                    <a:blip r:embed="rId34" cstate="print">
+                      <a:extLst>
+                        <a:ext uri="{28A0092B-C50C-407E-A947-70E740481C1C}">
+                          <a14:useLocalDpi xmlns:a14="http://schemas.microsoft.com/office/drawing/2010/main" val="0"/>
+                        </a:ext>
+                      </a:extLst>
+                    </a:blip>
                     <a:stretch>
                       <a:fillRect/>
                     </a:stretch>
@@ -2361,7 +2499,7 @@
                   <pic:spPr>
                     <a:xfrm>
                       <a:off x="0" y="0"/>
-                      <a:ext cx="4836704" cy="2546364"/>
+                      <a:ext cx="3610354" cy="2546364"/>
                     </a:xfrm>
                     <a:prstGeom prst="rect">
                       <a:avLst/>
@@ -2828,7 +2966,29 @@
           <w:color w:val="auto"/>
           <w:spacing w:val="0"/>
         </w:rPr>
-        <w:t xml:space="preserve">Open HelloActivity.java in java folder. You should see the newly created </w:t>
+        <w:t xml:space="preserve">Open </w:t>
+      </w:r>
+      <w:r>
+        <w:rPr>
+          <w:rStyle w:val="IntenseEmphasis"/>
+          <w:b w:val="0"/>
+          <w:bCs w:val="0"/>
+          <w:caps w:val="0"/>
+          <w:color w:val="auto"/>
+          <w:spacing w:val="0"/>
+        </w:rPr>
+        <w:t>Main</w:t>
+      </w:r>
+      <w:r>
+        <w:rPr>
+          <w:rStyle w:val="IntenseEmphasis"/>
+          <w:b w:val="0"/>
+          <w:bCs w:val="0"/>
+          <w:caps w:val="0"/>
+          <w:color w:val="auto"/>
+          <w:spacing w:val="0"/>
+        </w:rPr>
+        <w:t xml:space="preserve">Activity.java in java folder. You should see the newly created </w:t>
       </w:r>
       <w:proofErr w:type="spellStart"/>
       <w:r>
@@ -3488,15 +3648,7 @@
         <w:ind w:left="720"/>
       </w:pPr>
       <w:r>
-        <w:t xml:space="preserve">Instead of dragging from the graphical design editor, you can directly add UI elements as XML. The general structure of an Android XML layout file is simple: </w:t>
-      </w:r>
-      <w:proofErr w:type="gramStart"/>
-      <w:r>
-        <w:t>it's</w:t>
-      </w:r>
-      <w:proofErr w:type="gramEnd"/>
-      <w:r>
-        <w:t xml:space="preserve"> a tree of XML elements, wherein each node is the name of a View class (this example, however, is just one View element). You can use the name of any class that extends View as an element in your XML layouts, including custom View classes you define in your own code. This structure makes it easy to quickly build up UIs, using a </w:t>
+        <w:t xml:space="preserve">Instead of dragging from the graphical design editor, you can directly add UI elements as XML. The general structure of an Android XML layout file is simple: it's a tree of XML elements, wherein each node is the name of a View class (this example, however, is just one View element). You can use the name of any class that extends View as an element in your XML layouts, including custom View classes you define in your own code. This structure makes it easy to quickly build up UIs, using a </w:t>
       </w:r>
       <w:proofErr w:type="gramStart"/>
       <w:r>
@@ -4409,9 +4561,9 @@
           <w:noProof/>
         </w:rPr>
         <w:drawing>
-          <wp:inline distT="0" distB="0" distL="0" distR="0" wp14:anchorId="08AA273E" wp14:editId="4C163E34">
-            <wp:extent cx="1381135" cy="2428646"/>
-            <wp:effectExtent l="0" t="0" r="0" b="0"/>
+          <wp:inline distT="0" distB="0" distL="0" distR="0" wp14:anchorId="08AA273E" wp14:editId="0033EF0A">
+            <wp:extent cx="1401136" cy="2095504"/>
+            <wp:effectExtent l="0" t="0" r="8890" b="0"/>
             <wp:docPr id="18" name="Picture 18"/>
             <wp:cNvGraphicFramePr>
               <a:graphicFrameLocks xmlns:a="http://schemas.openxmlformats.org/drawingml/2006/main" noChangeAspect="1"/>
@@ -4420,11 +4572,17 @@
               <a:graphicData uri="http://schemas.openxmlformats.org/drawingml/2006/picture">
                 <pic:pic xmlns:pic="http://schemas.openxmlformats.org/drawingml/2006/picture">
                   <pic:nvPicPr>
-                    <pic:cNvPr id="1" name=""/>
+                    <pic:cNvPr id="18" name="Picture 18"/>
                     <pic:cNvPicPr/>
                   </pic:nvPicPr>
                   <pic:blipFill>
-                    <a:blip r:embed="rId46"/>
+                    <a:blip r:embed="rId46" cstate="print">
+                      <a:extLst>
+                        <a:ext uri="{28A0092B-C50C-407E-A947-70E740481C1C}">
+                          <a14:useLocalDpi xmlns:a14="http://schemas.microsoft.com/office/drawing/2010/main" val="0"/>
+                        </a:ext>
+                      </a:extLst>
+                    </a:blip>
                     <a:stretch>
                       <a:fillRect/>
                     </a:stretch>
@@ -4432,7 +4590,7 @@
                   <pic:spPr>
                     <a:xfrm>
                       <a:off x="0" y="0"/>
-                      <a:ext cx="1401136" cy="2463816"/>
+                      <a:ext cx="1401136" cy="2095504"/>
                     </a:xfrm>
                     <a:prstGeom prst="rect">
                       <a:avLst/>
@@ -4599,36 +4757,28 @@
         <w:spacing w:after="0" w:line="259" w:lineRule="auto"/>
       </w:pPr>
       <w:r>
+        <w:t>So,</w:t>
+      </w:r>
+      <w:r>
+        <w:t xml:space="preserve"> what’s wrong this time? This is not a crucial error and the app </w:t>
+      </w:r>
+      <w:r>
+        <w:t>will still run;</w:t>
+      </w:r>
+      <w:r>
+        <w:t xml:space="preserve"> </w:t>
+      </w:r>
+      <w:r>
+        <w:t>however,</w:t>
+      </w:r>
+      <w:r>
+        <w:t xml:space="preserve"> it is warning in this instance that poor coding has occurred, with the button text being automatically hard coded into the XML. You can </w:t>
+      </w:r>
+      <w:r>
+        <w:t xml:space="preserve">go back to </w:t>
+      </w:r>
+      <w:r>
         <w:lastRenderedPageBreak/>
-        <w:t>So,</w:t>
-      </w:r>
-      <w:r>
-        <w:t xml:space="preserve"> </w:t>
-      </w:r>
-      <w:proofErr w:type="gramStart"/>
-      <w:r>
-        <w:t>what’s</w:t>
-      </w:r>
-      <w:proofErr w:type="gramEnd"/>
-      <w:r>
-        <w:t xml:space="preserve"> wrong this time? This is not a crucial error and the app </w:t>
-      </w:r>
-      <w:r>
-        <w:t>will still run;</w:t>
-      </w:r>
-      <w:r>
-        <w:t xml:space="preserve"> </w:t>
-      </w:r>
-      <w:r>
-        <w:t>however,</w:t>
-      </w:r>
-      <w:r>
-        <w:t xml:space="preserve"> it is warning in this instance that poor coding has occurred, with the button text being automatically hard coded into the XML. You can </w:t>
-      </w:r>
-      <w:r>
-        <w:t xml:space="preserve">go back to </w:t>
-      </w:r>
-      <w:r>
         <w:t xml:space="preserve">the </w:t>
       </w:r>
       <w:r>
@@ -4938,7 +5088,7 @@
 </file>
 
 <file path=word/endnotes.xml><?xml version="1.0" encoding="utf-8"?>
-<w:endnotes xmlns:wpc="http://schemas.microsoft.com/office/word/2010/wordprocessingCanvas" xmlns:cx="http://schemas.microsoft.com/office/drawing/2014/chartex" xmlns:cx1="http://schemas.microsoft.com/office/drawing/2015/9/8/chartex" xmlns:cx2="http://schemas.microsoft.com/office/drawing/2015/10/21/chartex" xmlns:cx3="http://schemas.microsoft.com/office/drawing/2016/5/9/chartex" xmlns:cx4="http://schemas.microsoft.com/office/drawing/2016/5/10/chartex" xmlns:cx5="http://schemas.microsoft.com/office/drawing/2016/5/11/chartex" xmlns:cx6="http://schemas.microsoft.com/office/drawing/2016/5/12/chartex" xmlns:cx7="http://schemas.microsoft.com/office/drawing/2016/5/13/chartex" xmlns:cx8="http://schemas.microsoft.com/office/drawing/2016/5/14/chartex" xmlns:mc="http://schemas.openxmlformats.org/markup-compatibility/2006" xmlns:aink="http://schemas.microsoft.com/office/drawing/2016/ink" xmlns:am3d="http://schemas.microsoft.com/office/drawing/2017/model3d" xmlns:o="urn:schemas-microsoft-com:office:office" xmlns:r="http://schemas.openxmlformats.org/officeDocument/2006/relationships" xmlns:m="http://schemas.openxmlformats.org/officeDocument/2006/math" xmlns:v="urn:schemas-microsoft-com:vml" xmlns:wp14="http://schemas.microsoft.com/office/word/2010/wordprocessingDrawing" xmlns:wp="http://schemas.openxmlformats.org/drawingml/2006/wordprocessingDrawing" xmlns:w10="urn:schemas-microsoft-com:office:word" xmlns:w="http://schemas.openxmlformats.org/wordprocessingml/2006/main" xmlns:w14="http://schemas.microsoft.com/office/word/2010/wordml" xmlns:w15="http://schemas.microsoft.com/office/word/2012/wordml" xmlns:w16cex="http://schemas.microsoft.com/office/word/2018/wordml/cex" xmlns:w16cid="http://schemas.microsoft.com/office/word/2016/wordml/cid" xmlns:w16="http://schemas.microsoft.com/office/word/2018/wordml" xmlns:w16se="http://schemas.microsoft.com/office/word/2015/wordml/symex" xmlns:wpg="http://schemas.microsoft.com/office/word/2010/wordprocessingGroup" xmlns:wpi="http://schemas.microsoft.com/office/word/2010/wordprocessingInk" xmlns:wne="http://schemas.microsoft.com/office/word/2006/wordml" xmlns:wps="http://schemas.microsoft.com/office/word/2010/wordprocessingShape" mc:Ignorable="w14 w15 w16se w16cid w16 w16cex wp14">
+<w:endnotes xmlns:wpc="http://schemas.microsoft.com/office/word/2010/wordprocessingCanvas" xmlns:cx="http://schemas.microsoft.com/office/drawing/2014/chartex" xmlns:cx1="http://schemas.microsoft.com/office/drawing/2015/9/8/chartex" xmlns:cx2="http://schemas.microsoft.com/office/drawing/2015/10/21/chartex" xmlns:cx3="http://schemas.microsoft.com/office/drawing/2016/5/9/chartex" xmlns:cx4="http://schemas.microsoft.com/office/drawing/2016/5/10/chartex" xmlns:cx5="http://schemas.microsoft.com/office/drawing/2016/5/11/chartex" xmlns:cx6="http://schemas.microsoft.com/office/drawing/2016/5/12/chartex" xmlns:cx7="http://schemas.microsoft.com/office/drawing/2016/5/13/chartex" xmlns:cx8="http://schemas.microsoft.com/office/drawing/2016/5/14/chartex" xmlns:mc="http://schemas.openxmlformats.org/markup-compatibility/2006" xmlns:aink="http://schemas.microsoft.com/office/drawing/2016/ink" xmlns:am3d="http://schemas.microsoft.com/office/drawing/2017/model3d" xmlns:o="urn:schemas-microsoft-com:office:office" xmlns:r="http://schemas.openxmlformats.org/officeDocument/2006/relationships" xmlns:m="http://schemas.openxmlformats.org/officeDocument/2006/math" xmlns:v="urn:schemas-microsoft-com:vml" xmlns:wp14="http://schemas.microsoft.com/office/word/2010/wordprocessingDrawing" xmlns:wp="http://schemas.openxmlformats.org/drawingml/2006/wordprocessingDrawing" xmlns:w10="urn:schemas-microsoft-com:office:word" xmlns:w="http://schemas.openxmlformats.org/wordprocessingml/2006/main" xmlns:w14="http://schemas.microsoft.com/office/word/2010/wordml" xmlns:w15="http://schemas.microsoft.com/office/word/2012/wordml" xmlns:w16cex="http://schemas.microsoft.com/office/word/2018/wordml/cex" xmlns:w16cid="http://schemas.microsoft.com/office/word/2016/wordml/cid" xmlns:w16="http://schemas.microsoft.com/office/word/2018/wordml" xmlns:w16sdtdh="http://schemas.microsoft.com/office/word/2020/wordml/sdtdatahash" xmlns:w16se="http://schemas.microsoft.com/office/word/2015/wordml/symex" xmlns:wpg="http://schemas.microsoft.com/office/word/2010/wordprocessingGroup" xmlns:wpi="http://schemas.microsoft.com/office/word/2010/wordprocessingInk" xmlns:wne="http://schemas.microsoft.com/office/word/2006/wordml" xmlns:wps="http://schemas.microsoft.com/office/word/2010/wordprocessingShape" mc:Ignorable="w14 w15 w16se w16cid w16 w16cex w16sdtdh wp14">
   <w:endnote w:type="separator" w:id="-1">
     <w:p>
       <w:pPr>
@@ -4963,7 +5113,7 @@
 </file>
 
 <file path=word/footer1.xml><?xml version="1.0" encoding="utf-8"?>
-<w:ftr xmlns:wpc="http://schemas.microsoft.com/office/word/2010/wordprocessingCanvas" xmlns:cx="http://schemas.microsoft.com/office/drawing/2014/chartex" xmlns:cx1="http://schemas.microsoft.com/office/drawing/2015/9/8/chartex" xmlns:cx2="http://schemas.microsoft.com/office/drawing/2015/10/21/chartex" xmlns:cx3="http://schemas.microsoft.com/office/drawing/2016/5/9/chartex" xmlns:cx4="http://schemas.microsoft.com/office/drawing/2016/5/10/chartex" xmlns:cx5="http://schemas.microsoft.com/office/drawing/2016/5/11/chartex" xmlns:cx6="http://schemas.microsoft.com/office/drawing/2016/5/12/chartex" xmlns:cx7="http://schemas.microsoft.com/office/drawing/2016/5/13/chartex" xmlns:cx8="http://schemas.microsoft.com/office/drawing/2016/5/14/chartex" xmlns:mc="http://schemas.openxmlformats.org/markup-compatibility/2006" xmlns:aink="http://schemas.microsoft.com/office/drawing/2016/ink" xmlns:am3d="http://schemas.microsoft.com/office/drawing/2017/model3d" xmlns:o="urn:schemas-microsoft-com:office:office" xmlns:r="http://schemas.openxmlformats.org/officeDocument/2006/relationships" xmlns:m="http://schemas.openxmlformats.org/officeDocument/2006/math" xmlns:v="urn:schemas-microsoft-com:vml" xmlns:wp14="http://schemas.microsoft.com/office/word/2010/wordprocessingDrawing" xmlns:wp="http://schemas.openxmlformats.org/drawingml/2006/wordprocessingDrawing" xmlns:w10="urn:schemas-microsoft-com:office:word" xmlns:w="http://schemas.openxmlformats.org/wordprocessingml/2006/main" xmlns:w14="http://schemas.microsoft.com/office/word/2010/wordml" xmlns:w15="http://schemas.microsoft.com/office/word/2012/wordml" xmlns:w16cex="http://schemas.microsoft.com/office/word/2018/wordml/cex" xmlns:w16cid="http://schemas.microsoft.com/office/word/2016/wordml/cid" xmlns:w16="http://schemas.microsoft.com/office/word/2018/wordml" xmlns:w16se="http://schemas.microsoft.com/office/word/2015/wordml/symex" xmlns:wpg="http://schemas.microsoft.com/office/word/2010/wordprocessingGroup" xmlns:wpi="http://schemas.microsoft.com/office/word/2010/wordprocessingInk" xmlns:wne="http://schemas.microsoft.com/office/word/2006/wordml" xmlns:wps="http://schemas.microsoft.com/office/word/2010/wordprocessingShape" mc:Ignorable="w14 w15 w16se w16cid w16 w16cex wp14">
+<w:ftr xmlns:wpc="http://schemas.microsoft.com/office/word/2010/wordprocessingCanvas" xmlns:cx="http://schemas.microsoft.com/office/drawing/2014/chartex" xmlns:cx1="http://schemas.microsoft.com/office/drawing/2015/9/8/chartex" xmlns:cx2="http://schemas.microsoft.com/office/drawing/2015/10/21/chartex" xmlns:cx3="http://schemas.microsoft.com/office/drawing/2016/5/9/chartex" xmlns:cx4="http://schemas.microsoft.com/office/drawing/2016/5/10/chartex" xmlns:cx5="http://schemas.microsoft.com/office/drawing/2016/5/11/chartex" xmlns:cx6="http://schemas.microsoft.com/office/drawing/2016/5/12/chartex" xmlns:cx7="http://schemas.microsoft.com/office/drawing/2016/5/13/chartex" xmlns:cx8="http://schemas.microsoft.com/office/drawing/2016/5/14/chartex" xmlns:mc="http://schemas.openxmlformats.org/markup-compatibility/2006" xmlns:aink="http://schemas.microsoft.com/office/drawing/2016/ink" xmlns:am3d="http://schemas.microsoft.com/office/drawing/2017/model3d" xmlns:o="urn:schemas-microsoft-com:office:office" xmlns:r="http://schemas.openxmlformats.org/officeDocument/2006/relationships" xmlns:m="http://schemas.openxmlformats.org/officeDocument/2006/math" xmlns:v="urn:schemas-microsoft-com:vml" xmlns:wp14="http://schemas.microsoft.com/office/word/2010/wordprocessingDrawing" xmlns:wp="http://schemas.openxmlformats.org/drawingml/2006/wordprocessingDrawing" xmlns:w10="urn:schemas-microsoft-com:office:word" xmlns:w="http://schemas.openxmlformats.org/wordprocessingml/2006/main" xmlns:w14="http://schemas.microsoft.com/office/word/2010/wordml" xmlns:w15="http://schemas.microsoft.com/office/word/2012/wordml" xmlns:w16cex="http://schemas.microsoft.com/office/word/2018/wordml/cex" xmlns:w16cid="http://schemas.microsoft.com/office/word/2016/wordml/cid" xmlns:w16="http://schemas.microsoft.com/office/word/2018/wordml" xmlns:w16sdtdh="http://schemas.microsoft.com/office/word/2020/wordml/sdtdatahash" xmlns:w16se="http://schemas.microsoft.com/office/word/2015/wordml/symex" xmlns:wpg="http://schemas.microsoft.com/office/word/2010/wordprocessingGroup" xmlns:wpi="http://schemas.microsoft.com/office/word/2010/wordprocessingInk" xmlns:wne="http://schemas.microsoft.com/office/word/2006/wordml" xmlns:wps="http://schemas.microsoft.com/office/word/2010/wordprocessingShape" mc:Ignorable="w14 w15 w16se w16cid w16 w16cex w16sdtdh wp14">
   <w:p>
     <w:pPr>
       <w:spacing w:after="160" w:line="259" w:lineRule="auto"/>
@@ -4973,7 +5123,7 @@
 </file>
 
 <file path=word/footer2.xml><?xml version="1.0" encoding="utf-8"?>
-<w:ftr xmlns:wpc="http://schemas.microsoft.com/office/word/2010/wordprocessingCanvas" xmlns:cx="http://schemas.microsoft.com/office/drawing/2014/chartex" xmlns:cx1="http://schemas.microsoft.com/office/drawing/2015/9/8/chartex" xmlns:cx2="http://schemas.microsoft.com/office/drawing/2015/10/21/chartex" xmlns:cx3="http://schemas.microsoft.com/office/drawing/2016/5/9/chartex" xmlns:cx4="http://schemas.microsoft.com/office/drawing/2016/5/10/chartex" xmlns:cx5="http://schemas.microsoft.com/office/drawing/2016/5/11/chartex" xmlns:cx6="http://schemas.microsoft.com/office/drawing/2016/5/12/chartex" xmlns:cx7="http://schemas.microsoft.com/office/drawing/2016/5/13/chartex" xmlns:cx8="http://schemas.microsoft.com/office/drawing/2016/5/14/chartex" xmlns:mc="http://schemas.openxmlformats.org/markup-compatibility/2006" xmlns:aink="http://schemas.microsoft.com/office/drawing/2016/ink" xmlns:am3d="http://schemas.microsoft.com/office/drawing/2017/model3d" xmlns:o="urn:schemas-microsoft-com:office:office" xmlns:r="http://schemas.openxmlformats.org/officeDocument/2006/relationships" xmlns:m="http://schemas.openxmlformats.org/officeDocument/2006/math" xmlns:v="urn:schemas-microsoft-com:vml" xmlns:wp14="http://schemas.microsoft.com/office/word/2010/wordprocessingDrawing" xmlns:wp="http://schemas.openxmlformats.org/drawingml/2006/wordprocessingDrawing" xmlns:w10="urn:schemas-microsoft-com:office:word" xmlns:w="http://schemas.openxmlformats.org/wordprocessingml/2006/main" xmlns:w14="http://schemas.microsoft.com/office/word/2010/wordml" xmlns:w15="http://schemas.microsoft.com/office/word/2012/wordml" xmlns:w16cex="http://schemas.microsoft.com/office/word/2018/wordml/cex" xmlns:w16cid="http://schemas.microsoft.com/office/word/2016/wordml/cid" xmlns:w16="http://schemas.microsoft.com/office/word/2018/wordml" xmlns:w16se="http://schemas.microsoft.com/office/word/2015/wordml/symex" xmlns:wpg="http://schemas.microsoft.com/office/word/2010/wordprocessingGroup" xmlns:wpi="http://schemas.microsoft.com/office/word/2010/wordprocessingInk" xmlns:wne="http://schemas.microsoft.com/office/word/2006/wordml" xmlns:wps="http://schemas.microsoft.com/office/word/2010/wordprocessingShape" mc:Ignorable="w14 w15 w16se w16cid w16 w16cex wp14">
+<w:ftr xmlns:wpc="http://schemas.microsoft.com/office/word/2010/wordprocessingCanvas" xmlns:cx="http://schemas.microsoft.com/office/drawing/2014/chartex" xmlns:cx1="http://schemas.microsoft.com/office/drawing/2015/9/8/chartex" xmlns:cx2="http://schemas.microsoft.com/office/drawing/2015/10/21/chartex" xmlns:cx3="http://schemas.microsoft.com/office/drawing/2016/5/9/chartex" xmlns:cx4="http://schemas.microsoft.com/office/drawing/2016/5/10/chartex" xmlns:cx5="http://schemas.microsoft.com/office/drawing/2016/5/11/chartex" xmlns:cx6="http://schemas.microsoft.com/office/drawing/2016/5/12/chartex" xmlns:cx7="http://schemas.microsoft.com/office/drawing/2016/5/13/chartex" xmlns:cx8="http://schemas.microsoft.com/office/drawing/2016/5/14/chartex" xmlns:mc="http://schemas.openxmlformats.org/markup-compatibility/2006" xmlns:aink="http://schemas.microsoft.com/office/drawing/2016/ink" xmlns:am3d="http://schemas.microsoft.com/office/drawing/2017/model3d" xmlns:o="urn:schemas-microsoft-com:office:office" xmlns:r="http://schemas.openxmlformats.org/officeDocument/2006/relationships" xmlns:m="http://schemas.openxmlformats.org/officeDocument/2006/math" xmlns:v="urn:schemas-microsoft-com:vml" xmlns:wp14="http://schemas.microsoft.com/office/word/2010/wordprocessingDrawing" xmlns:wp="http://schemas.openxmlformats.org/drawingml/2006/wordprocessingDrawing" xmlns:w10="urn:schemas-microsoft-com:office:word" xmlns:w="http://schemas.openxmlformats.org/wordprocessingml/2006/main" xmlns:w14="http://schemas.microsoft.com/office/word/2010/wordml" xmlns:w15="http://schemas.microsoft.com/office/word/2012/wordml" xmlns:w16cex="http://schemas.microsoft.com/office/word/2018/wordml/cex" xmlns:w16cid="http://schemas.microsoft.com/office/word/2016/wordml/cid" xmlns:w16="http://schemas.microsoft.com/office/word/2018/wordml" xmlns:w16sdtdh="http://schemas.microsoft.com/office/word/2020/wordml/sdtdatahash" xmlns:w16se="http://schemas.microsoft.com/office/word/2015/wordml/symex" xmlns:wpg="http://schemas.microsoft.com/office/word/2010/wordprocessingGroup" xmlns:wpi="http://schemas.microsoft.com/office/word/2010/wordprocessingInk" xmlns:wne="http://schemas.microsoft.com/office/word/2006/wordml" xmlns:wps="http://schemas.microsoft.com/office/word/2010/wordprocessingShape" mc:Ignorable="w14 w15 w16se w16cid w16 w16cex w16sdtdh wp14">
   <w:sdt>
     <w:sdtPr>
       <w:id w:val="1397250401"/>
@@ -5026,7 +5176,7 @@
 </file>
 
 <file path=word/footer3.xml><?xml version="1.0" encoding="utf-8"?>
-<w:ftr xmlns:wpc="http://schemas.microsoft.com/office/word/2010/wordprocessingCanvas" xmlns:cx="http://schemas.microsoft.com/office/drawing/2014/chartex" xmlns:cx1="http://schemas.microsoft.com/office/drawing/2015/9/8/chartex" xmlns:cx2="http://schemas.microsoft.com/office/drawing/2015/10/21/chartex" xmlns:cx3="http://schemas.microsoft.com/office/drawing/2016/5/9/chartex" xmlns:cx4="http://schemas.microsoft.com/office/drawing/2016/5/10/chartex" xmlns:cx5="http://schemas.microsoft.com/office/drawing/2016/5/11/chartex" xmlns:cx6="http://schemas.microsoft.com/office/drawing/2016/5/12/chartex" xmlns:cx7="http://schemas.microsoft.com/office/drawing/2016/5/13/chartex" xmlns:cx8="http://schemas.microsoft.com/office/drawing/2016/5/14/chartex" xmlns:mc="http://schemas.openxmlformats.org/markup-compatibility/2006" xmlns:aink="http://schemas.microsoft.com/office/drawing/2016/ink" xmlns:am3d="http://schemas.microsoft.com/office/drawing/2017/model3d" xmlns:o="urn:schemas-microsoft-com:office:office" xmlns:r="http://schemas.openxmlformats.org/officeDocument/2006/relationships" xmlns:m="http://schemas.openxmlformats.org/officeDocument/2006/math" xmlns:v="urn:schemas-microsoft-com:vml" xmlns:wp14="http://schemas.microsoft.com/office/word/2010/wordprocessingDrawing" xmlns:wp="http://schemas.openxmlformats.org/drawingml/2006/wordprocessingDrawing" xmlns:w10="urn:schemas-microsoft-com:office:word" xmlns:w="http://schemas.openxmlformats.org/wordprocessingml/2006/main" xmlns:w14="http://schemas.microsoft.com/office/word/2010/wordml" xmlns:w15="http://schemas.microsoft.com/office/word/2012/wordml" xmlns:w16cex="http://schemas.microsoft.com/office/word/2018/wordml/cex" xmlns:w16cid="http://schemas.microsoft.com/office/word/2016/wordml/cid" xmlns:w16="http://schemas.microsoft.com/office/word/2018/wordml" xmlns:w16se="http://schemas.microsoft.com/office/word/2015/wordml/symex" xmlns:wpg="http://schemas.microsoft.com/office/word/2010/wordprocessingGroup" xmlns:wpi="http://schemas.microsoft.com/office/word/2010/wordprocessingInk" xmlns:wne="http://schemas.microsoft.com/office/word/2006/wordml" xmlns:wps="http://schemas.microsoft.com/office/word/2010/wordprocessingShape" mc:Ignorable="w14 w15 w16se w16cid w16 w16cex wp14">
+<w:ftr xmlns:wpc="http://schemas.microsoft.com/office/word/2010/wordprocessingCanvas" xmlns:cx="http://schemas.microsoft.com/office/drawing/2014/chartex" xmlns:cx1="http://schemas.microsoft.com/office/drawing/2015/9/8/chartex" xmlns:cx2="http://schemas.microsoft.com/office/drawing/2015/10/21/chartex" xmlns:cx3="http://schemas.microsoft.com/office/drawing/2016/5/9/chartex" xmlns:cx4="http://schemas.microsoft.com/office/drawing/2016/5/10/chartex" xmlns:cx5="http://schemas.microsoft.com/office/drawing/2016/5/11/chartex" xmlns:cx6="http://schemas.microsoft.com/office/drawing/2016/5/12/chartex" xmlns:cx7="http://schemas.microsoft.com/office/drawing/2016/5/13/chartex" xmlns:cx8="http://schemas.microsoft.com/office/drawing/2016/5/14/chartex" xmlns:mc="http://schemas.openxmlformats.org/markup-compatibility/2006" xmlns:aink="http://schemas.microsoft.com/office/drawing/2016/ink" xmlns:am3d="http://schemas.microsoft.com/office/drawing/2017/model3d" xmlns:o="urn:schemas-microsoft-com:office:office" xmlns:r="http://schemas.openxmlformats.org/officeDocument/2006/relationships" xmlns:m="http://schemas.openxmlformats.org/officeDocument/2006/math" xmlns:v="urn:schemas-microsoft-com:vml" xmlns:wp14="http://schemas.microsoft.com/office/word/2010/wordprocessingDrawing" xmlns:wp="http://schemas.openxmlformats.org/drawingml/2006/wordprocessingDrawing" xmlns:w10="urn:schemas-microsoft-com:office:word" xmlns:w="http://schemas.openxmlformats.org/wordprocessingml/2006/main" xmlns:w14="http://schemas.microsoft.com/office/word/2010/wordml" xmlns:w15="http://schemas.microsoft.com/office/word/2012/wordml" xmlns:w16cex="http://schemas.microsoft.com/office/word/2018/wordml/cex" xmlns:w16cid="http://schemas.microsoft.com/office/word/2016/wordml/cid" xmlns:w16="http://schemas.microsoft.com/office/word/2018/wordml" xmlns:w16sdtdh="http://schemas.microsoft.com/office/word/2020/wordml/sdtdatahash" xmlns:w16se="http://schemas.microsoft.com/office/word/2015/wordml/symex" xmlns:wpg="http://schemas.microsoft.com/office/word/2010/wordprocessingGroup" xmlns:wpi="http://schemas.microsoft.com/office/word/2010/wordprocessingInk" xmlns:wne="http://schemas.microsoft.com/office/word/2006/wordml" xmlns:wps="http://schemas.microsoft.com/office/word/2010/wordprocessingShape" mc:Ignorable="w14 w15 w16se w16cid w16 w16cex w16sdtdh wp14">
   <w:p>
     <w:pPr>
       <w:spacing w:after="160" w:line="259" w:lineRule="auto"/>
@@ -5036,7 +5186,7 @@
 </file>
 
 <file path=word/footnotes.xml><?xml version="1.0" encoding="utf-8"?>
-<w:footnotes xmlns:wpc="http://schemas.microsoft.com/office/word/2010/wordprocessingCanvas" xmlns:cx="http://schemas.microsoft.com/office/drawing/2014/chartex" xmlns:cx1="http://schemas.microsoft.com/office/drawing/2015/9/8/chartex" xmlns:cx2="http://schemas.microsoft.com/office/drawing/2015/10/21/chartex" xmlns:cx3="http://schemas.microsoft.com/office/drawing/2016/5/9/chartex" xmlns:cx4="http://schemas.microsoft.com/office/drawing/2016/5/10/chartex" xmlns:cx5="http://schemas.microsoft.com/office/drawing/2016/5/11/chartex" xmlns:cx6="http://schemas.microsoft.com/office/drawing/2016/5/12/chartex" xmlns:cx7="http://schemas.microsoft.com/office/drawing/2016/5/13/chartex" xmlns:cx8="http://schemas.microsoft.com/office/drawing/2016/5/14/chartex" xmlns:mc="http://schemas.openxmlformats.org/markup-compatibility/2006" xmlns:aink="http://schemas.microsoft.com/office/drawing/2016/ink" xmlns:am3d="http://schemas.microsoft.com/office/drawing/2017/model3d" xmlns:o="urn:schemas-microsoft-com:office:office" xmlns:r="http://schemas.openxmlformats.org/officeDocument/2006/relationships" xmlns:m="http://schemas.openxmlformats.org/officeDocument/2006/math" xmlns:v="urn:schemas-microsoft-com:vml" xmlns:wp14="http://schemas.microsoft.com/office/word/2010/wordprocessingDrawing" xmlns:wp="http://schemas.openxmlformats.org/drawingml/2006/wordprocessingDrawing" xmlns:w10="urn:schemas-microsoft-com:office:word" xmlns:w="http://schemas.openxmlformats.org/wordprocessingml/2006/main" xmlns:w14="http://schemas.microsoft.com/office/word/2010/wordml" xmlns:w15="http://schemas.microsoft.com/office/word/2012/wordml" xmlns:w16cex="http://schemas.microsoft.com/office/word/2018/wordml/cex" xmlns:w16cid="http://schemas.microsoft.com/office/word/2016/wordml/cid" xmlns:w16="http://schemas.microsoft.com/office/word/2018/wordml" xmlns:w16se="http://schemas.microsoft.com/office/word/2015/wordml/symex" xmlns:wpg="http://schemas.microsoft.com/office/word/2010/wordprocessingGroup" xmlns:wpi="http://schemas.microsoft.com/office/word/2010/wordprocessingInk" xmlns:wne="http://schemas.microsoft.com/office/word/2006/wordml" xmlns:wps="http://schemas.microsoft.com/office/word/2010/wordprocessingShape" mc:Ignorable="w14 w15 w16se w16cid w16 w16cex wp14">
+<w:footnotes xmlns:wpc="http://schemas.microsoft.com/office/word/2010/wordprocessingCanvas" xmlns:cx="http://schemas.microsoft.com/office/drawing/2014/chartex" xmlns:cx1="http://schemas.microsoft.com/office/drawing/2015/9/8/chartex" xmlns:cx2="http://schemas.microsoft.com/office/drawing/2015/10/21/chartex" xmlns:cx3="http://schemas.microsoft.com/office/drawing/2016/5/9/chartex" xmlns:cx4="http://schemas.microsoft.com/office/drawing/2016/5/10/chartex" xmlns:cx5="http://schemas.microsoft.com/office/drawing/2016/5/11/chartex" xmlns:cx6="http://schemas.microsoft.com/office/drawing/2016/5/12/chartex" xmlns:cx7="http://schemas.microsoft.com/office/drawing/2016/5/13/chartex" xmlns:cx8="http://schemas.microsoft.com/office/drawing/2016/5/14/chartex" xmlns:mc="http://schemas.openxmlformats.org/markup-compatibility/2006" xmlns:aink="http://schemas.microsoft.com/office/drawing/2016/ink" xmlns:am3d="http://schemas.microsoft.com/office/drawing/2017/model3d" xmlns:o="urn:schemas-microsoft-com:office:office" xmlns:r="http://schemas.openxmlformats.org/officeDocument/2006/relationships" xmlns:m="http://schemas.openxmlformats.org/officeDocument/2006/math" xmlns:v="urn:schemas-microsoft-com:vml" xmlns:wp14="http://schemas.microsoft.com/office/word/2010/wordprocessingDrawing" xmlns:wp="http://schemas.openxmlformats.org/drawingml/2006/wordprocessingDrawing" xmlns:w10="urn:schemas-microsoft-com:office:word" xmlns:w="http://schemas.openxmlformats.org/wordprocessingml/2006/main" xmlns:w14="http://schemas.microsoft.com/office/word/2010/wordml" xmlns:w15="http://schemas.microsoft.com/office/word/2012/wordml" xmlns:w16cex="http://schemas.microsoft.com/office/word/2018/wordml/cex" xmlns:w16cid="http://schemas.microsoft.com/office/word/2016/wordml/cid" xmlns:w16="http://schemas.microsoft.com/office/word/2018/wordml" xmlns:w16sdtdh="http://schemas.microsoft.com/office/word/2020/wordml/sdtdatahash" xmlns:w16se="http://schemas.microsoft.com/office/word/2015/wordml/symex" xmlns:wpg="http://schemas.microsoft.com/office/word/2010/wordprocessingGroup" xmlns:wpi="http://schemas.microsoft.com/office/word/2010/wordprocessingInk" xmlns:wne="http://schemas.microsoft.com/office/word/2006/wordml" xmlns:wps="http://schemas.microsoft.com/office/word/2010/wordprocessingShape" mc:Ignorable="w14 w15 w16se w16cid w16 w16cex w16sdtdh wp14">
   <w:footnote w:type="separator" w:id="-1">
     <w:p>
       <w:pPr>
@@ -5061,7 +5211,7 @@
 </file>
 
 <file path=word/header1.xml><?xml version="1.0" encoding="utf-8"?>
-<w:hdr xmlns:wpc="http://schemas.microsoft.com/office/word/2010/wordprocessingCanvas" xmlns:cx="http://schemas.microsoft.com/office/drawing/2014/chartex" xmlns:cx1="http://schemas.microsoft.com/office/drawing/2015/9/8/chartex" xmlns:cx2="http://schemas.microsoft.com/office/drawing/2015/10/21/chartex" xmlns:cx3="http://schemas.microsoft.com/office/drawing/2016/5/9/chartex" xmlns:cx4="http://schemas.microsoft.com/office/drawing/2016/5/10/chartex" xmlns:cx5="http://schemas.microsoft.com/office/drawing/2016/5/11/chartex" xmlns:cx6="http://schemas.microsoft.com/office/drawing/2016/5/12/chartex" xmlns:cx7="http://schemas.microsoft.com/office/drawing/2016/5/13/chartex" xmlns:cx8="http://schemas.microsoft.com/office/drawing/2016/5/14/chartex" xmlns:mc="http://schemas.openxmlformats.org/markup-compatibility/2006" xmlns:aink="http://schemas.microsoft.com/office/drawing/2016/ink" xmlns:am3d="http://schemas.microsoft.com/office/drawing/2017/model3d" xmlns:o="urn:schemas-microsoft-com:office:office" xmlns:r="http://schemas.openxmlformats.org/officeDocument/2006/relationships" xmlns:m="http://schemas.openxmlformats.org/officeDocument/2006/math" xmlns:v="urn:schemas-microsoft-com:vml" xmlns:wp14="http://schemas.microsoft.com/office/word/2010/wordprocessingDrawing" xmlns:wp="http://schemas.openxmlformats.org/drawingml/2006/wordprocessingDrawing" xmlns:w10="urn:schemas-microsoft-com:office:word" xmlns:w="http://schemas.openxmlformats.org/wordprocessingml/2006/main" xmlns:w14="http://schemas.microsoft.com/office/word/2010/wordml" xmlns:w15="http://schemas.microsoft.com/office/word/2012/wordml" xmlns:w16cex="http://schemas.microsoft.com/office/word/2018/wordml/cex" xmlns:w16cid="http://schemas.microsoft.com/office/word/2016/wordml/cid" xmlns:w16="http://schemas.microsoft.com/office/word/2018/wordml" xmlns:w16se="http://schemas.microsoft.com/office/word/2015/wordml/symex" xmlns:wpg="http://schemas.microsoft.com/office/word/2010/wordprocessingGroup" xmlns:wpi="http://schemas.microsoft.com/office/word/2010/wordprocessingInk" xmlns:wne="http://schemas.microsoft.com/office/word/2006/wordml" xmlns:wps="http://schemas.microsoft.com/office/word/2010/wordprocessingShape" mc:Ignorable="w14 w15 w16se w16cid w16 w16cex wp14">
+<w:hdr xmlns:wpc="http://schemas.microsoft.com/office/word/2010/wordprocessingCanvas" xmlns:cx="http://schemas.microsoft.com/office/drawing/2014/chartex" xmlns:cx1="http://schemas.microsoft.com/office/drawing/2015/9/8/chartex" xmlns:cx2="http://schemas.microsoft.com/office/drawing/2015/10/21/chartex" xmlns:cx3="http://schemas.microsoft.com/office/drawing/2016/5/9/chartex" xmlns:cx4="http://schemas.microsoft.com/office/drawing/2016/5/10/chartex" xmlns:cx5="http://schemas.microsoft.com/office/drawing/2016/5/11/chartex" xmlns:cx6="http://schemas.microsoft.com/office/drawing/2016/5/12/chartex" xmlns:cx7="http://schemas.microsoft.com/office/drawing/2016/5/13/chartex" xmlns:cx8="http://schemas.microsoft.com/office/drawing/2016/5/14/chartex" xmlns:mc="http://schemas.openxmlformats.org/markup-compatibility/2006" xmlns:aink="http://schemas.microsoft.com/office/drawing/2016/ink" xmlns:am3d="http://schemas.microsoft.com/office/drawing/2017/model3d" xmlns:o="urn:schemas-microsoft-com:office:office" xmlns:r="http://schemas.openxmlformats.org/officeDocument/2006/relationships" xmlns:m="http://schemas.openxmlformats.org/officeDocument/2006/math" xmlns:v="urn:schemas-microsoft-com:vml" xmlns:wp14="http://schemas.microsoft.com/office/word/2010/wordprocessingDrawing" xmlns:wp="http://schemas.openxmlformats.org/drawingml/2006/wordprocessingDrawing" xmlns:w10="urn:schemas-microsoft-com:office:word" xmlns:w="http://schemas.openxmlformats.org/wordprocessingml/2006/main" xmlns:w14="http://schemas.microsoft.com/office/word/2010/wordml" xmlns:w15="http://schemas.microsoft.com/office/word/2012/wordml" xmlns:w16cex="http://schemas.microsoft.com/office/word/2018/wordml/cex" xmlns:w16cid="http://schemas.microsoft.com/office/word/2016/wordml/cid" xmlns:w16="http://schemas.microsoft.com/office/word/2018/wordml" xmlns:w16sdtdh="http://schemas.microsoft.com/office/word/2020/wordml/sdtdatahash" xmlns:w16se="http://schemas.microsoft.com/office/word/2015/wordml/symex" xmlns:wpg="http://schemas.microsoft.com/office/word/2010/wordprocessingGroup" xmlns:wpi="http://schemas.microsoft.com/office/word/2010/wordprocessingInk" xmlns:wne="http://schemas.microsoft.com/office/word/2006/wordml" xmlns:wps="http://schemas.microsoft.com/office/word/2010/wordprocessingShape" mc:Ignorable="w14 w15 w16se w16cid w16 w16cex w16sdtdh wp14">
   <w:p>
     <w:pPr>
       <w:spacing w:after="160" w:line="259" w:lineRule="auto"/>
@@ -5071,7 +5221,7 @@
 </file>
 
 <file path=word/header2.xml><?xml version="1.0" encoding="utf-8"?>
-<w:hdr xmlns:wpc="http://schemas.microsoft.com/office/word/2010/wordprocessingCanvas" xmlns:cx="http://schemas.microsoft.com/office/drawing/2014/chartex" xmlns:cx1="http://schemas.microsoft.com/office/drawing/2015/9/8/chartex" xmlns:cx2="http://schemas.microsoft.com/office/drawing/2015/10/21/chartex" xmlns:cx3="http://schemas.microsoft.com/office/drawing/2016/5/9/chartex" xmlns:cx4="http://schemas.microsoft.com/office/drawing/2016/5/10/chartex" xmlns:cx5="http://schemas.microsoft.com/office/drawing/2016/5/11/chartex" xmlns:cx6="http://schemas.microsoft.com/office/drawing/2016/5/12/chartex" xmlns:cx7="http://schemas.microsoft.com/office/drawing/2016/5/13/chartex" xmlns:cx8="http://schemas.microsoft.com/office/drawing/2016/5/14/chartex" xmlns:mc="http://schemas.openxmlformats.org/markup-compatibility/2006" xmlns:aink="http://schemas.microsoft.com/office/drawing/2016/ink" xmlns:am3d="http://schemas.microsoft.com/office/drawing/2017/model3d" xmlns:o="urn:schemas-microsoft-com:office:office" xmlns:r="http://schemas.openxmlformats.org/officeDocument/2006/relationships" xmlns:m="http://schemas.openxmlformats.org/officeDocument/2006/math" xmlns:v="urn:schemas-microsoft-com:vml" xmlns:wp14="http://schemas.microsoft.com/office/word/2010/wordprocessingDrawing" xmlns:wp="http://schemas.openxmlformats.org/drawingml/2006/wordprocessingDrawing" xmlns:w10="urn:schemas-microsoft-com:office:word" xmlns:w="http://schemas.openxmlformats.org/wordprocessingml/2006/main" xmlns:w14="http://schemas.microsoft.com/office/word/2010/wordml" xmlns:w15="http://schemas.microsoft.com/office/word/2012/wordml" xmlns:w16cex="http://schemas.microsoft.com/office/word/2018/wordml/cex" xmlns:w16cid="http://schemas.microsoft.com/office/word/2016/wordml/cid" xmlns:w16="http://schemas.microsoft.com/office/word/2018/wordml" xmlns:w16se="http://schemas.microsoft.com/office/word/2015/wordml/symex" xmlns:wpg="http://schemas.microsoft.com/office/word/2010/wordprocessingGroup" xmlns:wpi="http://schemas.microsoft.com/office/word/2010/wordprocessingInk" xmlns:wne="http://schemas.microsoft.com/office/word/2006/wordml" xmlns:wps="http://schemas.microsoft.com/office/word/2010/wordprocessingShape" mc:Ignorable="w14 w15 w16se w16cid w16 w16cex wp14">
+<w:hdr xmlns:wpc="http://schemas.microsoft.com/office/word/2010/wordprocessingCanvas" xmlns:cx="http://schemas.microsoft.com/office/drawing/2014/chartex" xmlns:cx1="http://schemas.microsoft.com/office/drawing/2015/9/8/chartex" xmlns:cx2="http://schemas.microsoft.com/office/drawing/2015/10/21/chartex" xmlns:cx3="http://schemas.microsoft.com/office/drawing/2016/5/9/chartex" xmlns:cx4="http://schemas.microsoft.com/office/drawing/2016/5/10/chartex" xmlns:cx5="http://schemas.microsoft.com/office/drawing/2016/5/11/chartex" xmlns:cx6="http://schemas.microsoft.com/office/drawing/2016/5/12/chartex" xmlns:cx7="http://schemas.microsoft.com/office/drawing/2016/5/13/chartex" xmlns:cx8="http://schemas.microsoft.com/office/drawing/2016/5/14/chartex" xmlns:mc="http://schemas.openxmlformats.org/markup-compatibility/2006" xmlns:aink="http://schemas.microsoft.com/office/drawing/2016/ink" xmlns:am3d="http://schemas.microsoft.com/office/drawing/2017/model3d" xmlns:o="urn:schemas-microsoft-com:office:office" xmlns:r="http://schemas.openxmlformats.org/officeDocument/2006/relationships" xmlns:m="http://schemas.openxmlformats.org/officeDocument/2006/math" xmlns:v="urn:schemas-microsoft-com:vml" xmlns:wp14="http://schemas.microsoft.com/office/word/2010/wordprocessingDrawing" xmlns:wp="http://schemas.openxmlformats.org/drawingml/2006/wordprocessingDrawing" xmlns:w10="urn:schemas-microsoft-com:office:word" xmlns:w="http://schemas.openxmlformats.org/wordprocessingml/2006/main" xmlns:w14="http://schemas.microsoft.com/office/word/2010/wordml" xmlns:w15="http://schemas.microsoft.com/office/word/2012/wordml" xmlns:w16cex="http://schemas.microsoft.com/office/word/2018/wordml/cex" xmlns:w16cid="http://schemas.microsoft.com/office/word/2016/wordml/cid" xmlns:w16="http://schemas.microsoft.com/office/word/2018/wordml" xmlns:w16sdtdh="http://schemas.microsoft.com/office/word/2020/wordml/sdtdatahash" xmlns:w16se="http://schemas.microsoft.com/office/word/2015/wordml/symex" xmlns:wpg="http://schemas.microsoft.com/office/word/2010/wordprocessingGroup" xmlns:wpi="http://schemas.microsoft.com/office/word/2010/wordprocessingInk" xmlns:wne="http://schemas.microsoft.com/office/word/2006/wordml" xmlns:wps="http://schemas.microsoft.com/office/word/2010/wordprocessingShape" mc:Ignorable="w14 w15 w16se w16cid w16 w16cex w16sdtdh wp14">
   <w:p>
     <w:pPr>
       <w:spacing w:after="160" w:line="259" w:lineRule="auto"/>
@@ -5081,7 +5231,7 @@
 </file>
 
 <file path=word/header3.xml><?xml version="1.0" encoding="utf-8"?>
-<w:hdr xmlns:wpc="http://schemas.microsoft.com/office/word/2010/wordprocessingCanvas" xmlns:cx="http://schemas.microsoft.com/office/drawing/2014/chartex" xmlns:cx1="http://schemas.microsoft.com/office/drawing/2015/9/8/chartex" xmlns:cx2="http://schemas.microsoft.com/office/drawing/2015/10/21/chartex" xmlns:cx3="http://schemas.microsoft.com/office/drawing/2016/5/9/chartex" xmlns:cx4="http://schemas.microsoft.com/office/drawing/2016/5/10/chartex" xmlns:cx5="http://schemas.microsoft.com/office/drawing/2016/5/11/chartex" xmlns:cx6="http://schemas.microsoft.com/office/drawing/2016/5/12/chartex" xmlns:cx7="http://schemas.microsoft.com/office/drawing/2016/5/13/chartex" xmlns:cx8="http://schemas.microsoft.com/office/drawing/2016/5/14/chartex" xmlns:mc="http://schemas.openxmlformats.org/markup-compatibility/2006" xmlns:aink="http://schemas.microsoft.com/office/drawing/2016/ink" xmlns:am3d="http://schemas.microsoft.com/office/drawing/2017/model3d" xmlns:o="urn:schemas-microsoft-com:office:office" xmlns:r="http://schemas.openxmlformats.org/officeDocument/2006/relationships" xmlns:m="http://schemas.openxmlformats.org/officeDocument/2006/math" xmlns:v="urn:schemas-microsoft-com:vml" xmlns:wp14="http://schemas.microsoft.com/office/word/2010/wordprocessingDrawing" xmlns:wp="http://schemas.openxmlformats.org/drawingml/2006/wordprocessingDrawing" xmlns:w10="urn:schemas-microsoft-com:office:word" xmlns:w="http://schemas.openxmlformats.org/wordprocessingml/2006/main" xmlns:w14="http://schemas.microsoft.com/office/word/2010/wordml" xmlns:w15="http://schemas.microsoft.com/office/word/2012/wordml" xmlns:w16cex="http://schemas.microsoft.com/office/word/2018/wordml/cex" xmlns:w16cid="http://schemas.microsoft.com/office/word/2016/wordml/cid" xmlns:w16="http://schemas.microsoft.com/office/word/2018/wordml" xmlns:w16se="http://schemas.microsoft.com/office/word/2015/wordml/symex" xmlns:wpg="http://schemas.microsoft.com/office/word/2010/wordprocessingGroup" xmlns:wpi="http://schemas.microsoft.com/office/word/2010/wordprocessingInk" xmlns:wne="http://schemas.microsoft.com/office/word/2006/wordml" xmlns:wps="http://schemas.microsoft.com/office/word/2010/wordprocessingShape" mc:Ignorable="w14 w15 w16se w16cid w16 w16cex wp14">
+<w:hdr xmlns:wpc="http://schemas.microsoft.com/office/word/2010/wordprocessingCanvas" xmlns:cx="http://schemas.microsoft.com/office/drawing/2014/chartex" xmlns:cx1="http://schemas.microsoft.com/office/drawing/2015/9/8/chartex" xmlns:cx2="http://schemas.microsoft.com/office/drawing/2015/10/21/chartex" xmlns:cx3="http://schemas.microsoft.com/office/drawing/2016/5/9/chartex" xmlns:cx4="http://schemas.microsoft.com/office/drawing/2016/5/10/chartex" xmlns:cx5="http://schemas.microsoft.com/office/drawing/2016/5/11/chartex" xmlns:cx6="http://schemas.microsoft.com/office/drawing/2016/5/12/chartex" xmlns:cx7="http://schemas.microsoft.com/office/drawing/2016/5/13/chartex" xmlns:cx8="http://schemas.microsoft.com/office/drawing/2016/5/14/chartex" xmlns:mc="http://schemas.openxmlformats.org/markup-compatibility/2006" xmlns:aink="http://schemas.microsoft.com/office/drawing/2016/ink" xmlns:am3d="http://schemas.microsoft.com/office/drawing/2017/model3d" xmlns:o="urn:schemas-microsoft-com:office:office" xmlns:r="http://schemas.openxmlformats.org/officeDocument/2006/relationships" xmlns:m="http://schemas.openxmlformats.org/officeDocument/2006/math" xmlns:v="urn:schemas-microsoft-com:vml" xmlns:wp14="http://schemas.microsoft.com/office/word/2010/wordprocessingDrawing" xmlns:wp="http://schemas.openxmlformats.org/drawingml/2006/wordprocessingDrawing" xmlns:w10="urn:schemas-microsoft-com:office:word" xmlns:w="http://schemas.openxmlformats.org/wordprocessingml/2006/main" xmlns:w14="http://schemas.microsoft.com/office/word/2010/wordml" xmlns:w15="http://schemas.microsoft.com/office/word/2012/wordml" xmlns:w16cex="http://schemas.microsoft.com/office/word/2018/wordml/cex" xmlns:w16cid="http://schemas.microsoft.com/office/word/2016/wordml/cid" xmlns:w16="http://schemas.microsoft.com/office/word/2018/wordml" xmlns:w16sdtdh="http://schemas.microsoft.com/office/word/2020/wordml/sdtdatahash" xmlns:w16se="http://schemas.microsoft.com/office/word/2015/wordml/symex" xmlns:wpg="http://schemas.microsoft.com/office/word/2010/wordprocessingGroup" xmlns:wpi="http://schemas.microsoft.com/office/word/2010/wordprocessingInk" xmlns:wne="http://schemas.microsoft.com/office/word/2006/wordml" xmlns:wps="http://schemas.microsoft.com/office/word/2010/wordprocessingShape" mc:Ignorable="w14 w15 w16se w16cid w16 w16cex w16sdtdh wp14">
   <w:p>
     <w:pPr>
       <w:spacing w:after="160" w:line="259" w:lineRule="auto"/>
@@ -5091,7 +5241,7 @@
 </file>
 
 <file path=word/numbering.xml><?xml version="1.0" encoding="utf-8"?>
-<w:numbering xmlns:wpc="http://schemas.microsoft.com/office/word/2010/wordprocessingCanvas" xmlns:cx="http://schemas.microsoft.com/office/drawing/2014/chartex" xmlns:cx1="http://schemas.microsoft.com/office/drawing/2015/9/8/chartex" xmlns:cx2="http://schemas.microsoft.com/office/drawing/2015/10/21/chartex" xmlns:cx3="http://schemas.microsoft.com/office/drawing/2016/5/9/chartex" xmlns:cx4="http://schemas.microsoft.com/office/drawing/2016/5/10/chartex" xmlns:cx5="http://schemas.microsoft.com/office/drawing/2016/5/11/chartex" xmlns:cx6="http://schemas.microsoft.com/office/drawing/2016/5/12/chartex" xmlns:cx7="http://schemas.microsoft.com/office/drawing/2016/5/13/chartex" xmlns:cx8="http://schemas.microsoft.com/office/drawing/2016/5/14/chartex" xmlns:mc="http://schemas.openxmlformats.org/markup-compatibility/2006" xmlns:aink="http://schemas.microsoft.com/office/drawing/2016/ink" xmlns:am3d="http://schemas.microsoft.com/office/drawing/2017/model3d" xmlns:o="urn:schemas-microsoft-com:office:office" xmlns:r="http://schemas.openxmlformats.org/officeDocument/2006/relationships" xmlns:m="http://schemas.openxmlformats.org/officeDocument/2006/math" xmlns:v="urn:schemas-microsoft-com:vml" xmlns:wp14="http://schemas.microsoft.com/office/word/2010/wordprocessingDrawing" xmlns:wp="http://schemas.openxmlformats.org/drawingml/2006/wordprocessingDrawing" xmlns:w10="urn:schemas-microsoft-com:office:word" xmlns:w="http://schemas.openxmlformats.org/wordprocessingml/2006/main" xmlns:w14="http://schemas.microsoft.com/office/word/2010/wordml" xmlns:w15="http://schemas.microsoft.com/office/word/2012/wordml" xmlns:w16cex="http://schemas.microsoft.com/office/word/2018/wordml/cex" xmlns:w16cid="http://schemas.microsoft.com/office/word/2016/wordml/cid" xmlns:w16="http://schemas.microsoft.com/office/word/2018/wordml" xmlns:w16se="http://schemas.microsoft.com/office/word/2015/wordml/symex" xmlns:wpg="http://schemas.microsoft.com/office/word/2010/wordprocessingGroup" xmlns:wpi="http://schemas.microsoft.com/office/word/2010/wordprocessingInk" xmlns:wne="http://schemas.microsoft.com/office/word/2006/wordml" xmlns:wps="http://schemas.microsoft.com/office/word/2010/wordprocessingShape" mc:Ignorable="w14 w15 w16se w16cid w16 w16cex wp14">
+<w:numbering xmlns:wpc="http://schemas.microsoft.com/office/word/2010/wordprocessingCanvas" xmlns:cx="http://schemas.microsoft.com/office/drawing/2014/chartex" xmlns:cx1="http://schemas.microsoft.com/office/drawing/2015/9/8/chartex" xmlns:cx2="http://schemas.microsoft.com/office/drawing/2015/10/21/chartex" xmlns:cx3="http://schemas.microsoft.com/office/drawing/2016/5/9/chartex" xmlns:cx4="http://schemas.microsoft.com/office/drawing/2016/5/10/chartex" xmlns:cx5="http://schemas.microsoft.com/office/drawing/2016/5/11/chartex" xmlns:cx6="http://schemas.microsoft.com/office/drawing/2016/5/12/chartex" xmlns:cx7="http://schemas.microsoft.com/office/drawing/2016/5/13/chartex" xmlns:cx8="http://schemas.microsoft.com/office/drawing/2016/5/14/chartex" xmlns:mc="http://schemas.openxmlformats.org/markup-compatibility/2006" xmlns:aink="http://schemas.microsoft.com/office/drawing/2016/ink" xmlns:am3d="http://schemas.microsoft.com/office/drawing/2017/model3d" xmlns:o="urn:schemas-microsoft-com:office:office" xmlns:r="http://schemas.openxmlformats.org/officeDocument/2006/relationships" xmlns:m="http://schemas.openxmlformats.org/officeDocument/2006/math" xmlns:v="urn:schemas-microsoft-com:vml" xmlns:wp14="http://schemas.microsoft.com/office/word/2010/wordprocessingDrawing" xmlns:wp="http://schemas.openxmlformats.org/drawingml/2006/wordprocessingDrawing" xmlns:w10="urn:schemas-microsoft-com:office:word" xmlns:w="http://schemas.openxmlformats.org/wordprocessingml/2006/main" xmlns:w14="http://schemas.microsoft.com/office/word/2010/wordml" xmlns:w15="http://schemas.microsoft.com/office/word/2012/wordml" xmlns:w16cex="http://schemas.microsoft.com/office/word/2018/wordml/cex" xmlns:w16cid="http://schemas.microsoft.com/office/word/2016/wordml/cid" xmlns:w16="http://schemas.microsoft.com/office/word/2018/wordml" xmlns:w16sdtdh="http://schemas.microsoft.com/office/word/2020/wordml/sdtdatahash" xmlns:w16se="http://schemas.microsoft.com/office/word/2015/wordml/symex" xmlns:wpg="http://schemas.microsoft.com/office/word/2010/wordprocessingGroup" xmlns:wpi="http://schemas.microsoft.com/office/word/2010/wordprocessingInk" xmlns:wne="http://schemas.microsoft.com/office/word/2006/wordml" xmlns:wps="http://schemas.microsoft.com/office/word/2010/wordprocessingShape" mc:Ignorable="w14 w15 w16se w16cid w16 w16cex w16sdtdh wp14">
   <w:abstractNum w:abstractNumId="0" w15:restartNumberingAfterBreak="0">
     <w:nsid w:val="058447D9"/>
     <w:multiLevelType w:val="hybridMultilevel"/>
@@ -8182,7 +8332,7 @@
 </file>
 
 <file path=word/styles.xml><?xml version="1.0" encoding="utf-8"?>
-<w:styles xmlns:mc="http://schemas.openxmlformats.org/markup-compatibility/2006" xmlns:r="http://schemas.openxmlformats.org/officeDocument/2006/relationships" xmlns:w="http://schemas.openxmlformats.org/wordprocessingml/2006/main" xmlns:w14="http://schemas.microsoft.com/office/word/2010/wordml" xmlns:w15="http://schemas.microsoft.com/office/word/2012/wordml" xmlns:w16cex="http://schemas.microsoft.com/office/word/2018/wordml/cex" xmlns:w16cid="http://schemas.microsoft.com/office/word/2016/wordml/cid" xmlns:w16="http://schemas.microsoft.com/office/word/2018/wordml" xmlns:w16se="http://schemas.microsoft.com/office/word/2015/wordml/symex" mc:Ignorable="w14 w15 w16se w16cid w16 w16cex">
+<w:styles xmlns:mc="http://schemas.openxmlformats.org/markup-compatibility/2006" xmlns:r="http://schemas.openxmlformats.org/officeDocument/2006/relationships" xmlns:w="http://schemas.openxmlformats.org/wordprocessingml/2006/main" xmlns:w14="http://schemas.microsoft.com/office/word/2010/wordml" xmlns:w15="http://schemas.microsoft.com/office/word/2012/wordml" xmlns:w16cex="http://schemas.microsoft.com/office/word/2018/wordml/cex" xmlns:w16cid="http://schemas.microsoft.com/office/word/2016/wordml/cid" xmlns:w16="http://schemas.microsoft.com/office/word/2018/wordml" xmlns:w16sdtdh="http://schemas.microsoft.com/office/word/2020/wordml/sdtdatahash" xmlns:w16se="http://schemas.microsoft.com/office/word/2015/wordml/symex" mc:Ignorable="w14 w15 w16se w16cid w16 w16cex w16sdtdh">
   <w:docDefaults>
     <w:rPrDefault>
       <w:rPr>
@@ -9659,21 +9809,12 @@
 </file>
 
 <file path=customXml/item1.xml><?xml version="1.0" encoding="utf-8"?>
-<?mso-contentType ?>
-<FormTemplates xmlns="http://schemas.microsoft.com/sharepoint/v3/contenttype/forms">
-  <Display>DocumentLibraryForm</Display>
-  <Edit>DocumentLibraryForm</Edit>
-  <New>DocumentLibraryForm</New>
-</FormTemplates>
-</file>
-
-<file path=customXml/item2.xml><?xml version="1.0" encoding="utf-8"?>
 <p:properties xmlns:p="http://schemas.microsoft.com/office/2006/metadata/properties" xmlns:xsi="http://www.w3.org/2001/XMLSchema-instance" xmlns:pc="http://schemas.microsoft.com/office/infopath/2007/PartnerControls">
   <documentManagement/>
 </p:properties>
 </file>
 
-<file path=customXml/item3.xml><?xml version="1.0" encoding="utf-8"?>
+<file path=customXml/item2.xml><?xml version="1.0" encoding="utf-8"?>
 <ct:contentTypeSchema xmlns:ct="http://schemas.microsoft.com/office/2006/metadata/contentType" xmlns:ma="http://schemas.microsoft.com/office/2006/metadata/properties/metaAttributes" ct:_="" ma:_="" ma:contentTypeName="Document" ma:contentTypeID="0x0101002EDA854BBB4A5F4DB9B5AC33C33D9173" ma:contentTypeVersion="15" ma:contentTypeDescription="Create a new document." ma:contentTypeScope="" ma:versionID="2968acbb64072a41b0a0232f9cafed14">
   <xsd:schema xmlns:xsd="http://www.w3.org/2001/XMLSchema" xmlns:xs="http://www.w3.org/2001/XMLSchema" xmlns:p="http://schemas.microsoft.com/office/2006/metadata/properties" xmlns:ns3="9f712a78-d248-4d8e-9efc-913250726f4d" xmlns:ns4="bd44e2ee-3c8b-430e-a5d4-7c9e45a5e279" targetNamespace="http://schemas.microsoft.com/office/2006/metadata/properties" ma:root="true" ma:fieldsID="fe2bae232707af563e9bb26fcb951547" ns3:_="" ns4:_="">
     <xsd:import namespace="9f712a78-d248-4d8e-9efc-913250726f4d"/>
@@ -9910,32 +10051,25 @@
 </ct:contentTypeSchema>
 </file>
 
+<file path=customXml/item3.xml><?xml version="1.0" encoding="utf-8"?>
+<?mso-contentType ?>
+<FormTemplates xmlns="http://schemas.microsoft.com/sharepoint/v3/contenttype/forms">
+  <Display>DocumentLibraryForm</Display>
+  <Edit>DocumentLibraryForm</Edit>
+  <New>DocumentLibraryForm</New>
+</FormTemplates>
+</file>
+
 <file path=customXml/itemProps1.xml><?xml version="1.0" encoding="utf-8"?>
-<ds:datastoreItem xmlns:ds="http://schemas.openxmlformats.org/officeDocument/2006/customXml" ds:itemID="{C5207C06-5AF8-4A2B-90F0-F44F9DD3D66D}">
+<ds:datastoreItem xmlns:ds="http://schemas.openxmlformats.org/officeDocument/2006/customXml" ds:itemID="{0DC5F7D5-1E01-40BC-B282-5F17125B1B68}">
   <ds:schemaRefs>
-    <ds:schemaRef ds:uri="http://schemas.microsoft.com/sharepoint/v3/contenttype/forms"/>
+    <ds:schemaRef ds:uri="http://schemas.microsoft.com/office/2006/metadata/properties"/>
+    <ds:schemaRef ds:uri="http://schemas.microsoft.com/office/infopath/2007/PartnerControls"/>
   </ds:schemaRefs>
 </ds:datastoreItem>
 </file>
 
 <file path=customXml/itemProps2.xml><?xml version="1.0" encoding="utf-8"?>
-<ds:datastoreItem xmlns:ds="http://schemas.openxmlformats.org/officeDocument/2006/customXml" ds:itemID="{0DC5F7D5-1E01-40BC-B282-5F17125B1B68}">
-  <ds:schemaRefs>
-    <ds:schemaRef ds:uri="http://purl.org/dc/terms/"/>
-    <ds:schemaRef ds:uri="http://purl.org/dc/elements/1.1/"/>
-    <ds:schemaRef ds:uri="9f712a78-d248-4d8e-9efc-913250726f4d"/>
-    <ds:schemaRef ds:uri="http://schemas.openxmlformats.org/package/2006/metadata/core-properties"/>
-    <ds:schemaRef ds:uri="http://www.w3.org/XML/1998/namespace"/>
-    <ds:schemaRef ds:uri="http://schemas.microsoft.com/office/infopath/2007/PartnerControls"/>
-    <ds:schemaRef ds:uri="http://schemas.microsoft.com/office/2006/documentManagement/types"/>
-    <ds:schemaRef ds:uri="bd44e2ee-3c8b-430e-a5d4-7c9e45a5e279"/>
-    <ds:schemaRef ds:uri="http://schemas.microsoft.com/office/2006/metadata/properties"/>
-    <ds:schemaRef ds:uri="http://purl.org/dc/dcmitype/"/>
-  </ds:schemaRefs>
-</ds:datastoreItem>
-</file>
-
-<file path=customXml/itemProps3.xml><?xml version="1.0" encoding="utf-8"?>
 <ds:datastoreItem xmlns:ds="http://schemas.openxmlformats.org/officeDocument/2006/customXml" ds:itemID="{6A17DBF4-6B31-4516-833A-FBF5739F50F1}">
   <ds:schemaRefs>
     <ds:schemaRef ds:uri="http://schemas.microsoft.com/office/2006/metadata/contentType"/>
@@ -9952,4 +10086,12 @@
     <ds:schemaRef ds:uri="http://schemas.microsoft.com/internal/obd"/>
   </ds:schemaRefs>
 </ds:datastoreItem>
+</file>
+
+<file path=customXml/itemProps3.xml><?xml version="1.0" encoding="utf-8"?>
+<ds:datastoreItem xmlns:ds="http://schemas.openxmlformats.org/officeDocument/2006/customXml" ds:itemID="{C5207C06-5AF8-4A2B-90F0-F44F9DD3D66D}">
+  <ds:schemaRefs>
+    <ds:schemaRef ds:uri="http://schemas.microsoft.com/sharepoint/v3/contenttype/forms"/>
+  </ds:schemaRefs>
+</ds:datastoreItem>
 </file>
</xml_diff>